<commit_message>
Update README files, add new folders (Registers, Risks_and_Assumptions), add Stakeholder_Analysis_Template.docx, and remove obsolete files
</commit_message>
<xml_diff>
--- a/PMO/Project_1/01_Initiation_Dox/README for 01_Initiation_Documents.docx
+++ b/PMO/Project_1/01_Initiation_Dox/README for 01_Initiation_Documents.docx
@@ -3,151 +3,2152 @@
 <w:document xmlns:wpc="http://schemas.microsoft.com/office/word/2010/wordprocessingCanvas" xmlns:cx="http://schemas.microsoft.com/office/drawing/2014/chartex" xmlns:cx1="http://schemas.microsoft.com/office/drawing/2015/9/8/chartex" xmlns:cx2="http://schemas.microsoft.com/office/drawing/2015/10/21/chartex" xmlns:cx3="http://schemas.microsoft.com/office/drawing/2016/5/9/chartex" xmlns:cx4="http://schemas.microsoft.com/office/drawing/2016/5/10/chartex" xmlns:cx5="http://schemas.microsoft.com/office/drawing/2016/5/11/chartex" xmlns:cx6="http://schemas.microsoft.com/office/drawing/2016/5/12/chartex" xmlns:cx7="http://schemas.microsoft.com/office/drawing/2016/5/13/chartex" xmlns:cx8="http://schemas.microsoft.com/office/drawing/2016/5/14/chartex" xmlns:mc="http://schemas.openxmlformats.org/markup-compatibility/2006" xmlns:aink="http://schemas.microsoft.com/office/drawing/2016/ink" xmlns:am3d="http://schemas.microsoft.com/office/drawing/2017/model3d" xmlns:o="urn:schemas-microsoft-com:office:office" xmlns:oel="http://schemas.microsoft.com/office/2019/extlst" xmlns:r="http://schemas.openxmlformats.org/officeDocument/2006/relationships" xmlns:m="http://schemas.openxmlformats.org/officeDocument/2006/math" xmlns:v="urn:schemas-microsoft-com:vml" xmlns:wp14="http://schemas.microsoft.com/office/word/2010/wordprocessingDrawing" xmlns:wp="http://schemas.openxmlformats.org/drawingml/2006/wordprocessingDrawing" xmlns:w10="urn:schemas-microsoft-com:office:word" xmlns:w="http://schemas.openxmlformats.org/wordprocessingml/2006/main" xmlns:w14="http://schemas.microsoft.com/office/word/2010/wordml" xmlns:w15="http://schemas.microsoft.com/office/word/2012/wordml" xmlns:w16cex="http://schemas.microsoft.com/office/word/2018/wordml/cex" xmlns:w16cid="http://schemas.microsoft.com/office/word/2016/wordml/cid" xmlns:w16="http://schemas.microsoft.com/office/word/2018/wordml" xmlns:w16du="http://schemas.microsoft.com/office/word/2023/wordml/word16du" xmlns:w16sdtdh="http://schemas.microsoft.com/office/word/2020/wordml/sdtdatahash" xmlns:w16sdtfl="http://schemas.microsoft.com/office/word/2024/wordml/sdtformatlock" xmlns:w16se="http://schemas.microsoft.com/office/word/2015/wordml/symex" xmlns:wpg="http://schemas.microsoft.com/office/word/2010/wordprocessingGroup" xmlns:wpi="http://schemas.microsoft.com/office/word/2010/wordprocessingInk" xmlns:wne="http://schemas.microsoft.com/office/word/2006/wordml" xmlns:wps="http://schemas.microsoft.com/office/word/2010/wordprocessingShape" mc:Ignorable="w14 w15 w16se w16cid w16 w16cex w16sdtdh w16sdtfl w16du wp14">
   <w:body>
     <w:p>
-      <w:r>
-        <w:t># README: 01_Initiation_Documents</w:t>
-      </w:r>
-    </w:p>
-    <w:p/>
-    <w:p>
-      <w:r>
-        <w:t>## Purpose</w:t>
+      <w:pPr>
+        <w:spacing w:before="100" w:beforeAutospacing="1" w:after="100" w:afterAutospacing="1" w:line="240" w:lineRule="auto"/>
+        <w:outlineLvl w:val="0"/>
+        <w:rPr>
+          <w:rFonts w:ascii="Verdana" w:eastAsia="Times New Roman" w:hAnsi="Verdana" w:cs="Times New Roman"/>
+          <w:b/>
+          <w:bCs/>
+          <w:kern w:val="36"/>
+          <w:sz w:val="48"/>
+          <w:szCs w:val="48"/>
+          <w:lang w:eastAsia="en-CA"/>
+          <w14:ligatures w14:val="none"/>
+        </w:rPr>
+      </w:pPr>
+      <w:r>
+        <w:rPr>
+          <w:rFonts w:ascii="Segoe UI Emoji" w:eastAsia="Times New Roman" w:hAnsi="Segoe UI Emoji" w:cs="Segoe UI Emoji"/>
+          <w:b/>
+          <w:bCs/>
+          <w:kern w:val="36"/>
+          <w:sz w:val="48"/>
+          <w:szCs w:val="48"/>
+          <w:lang w:eastAsia="en-CA"/>
+          <w14:ligatures w14:val="none"/>
+        </w:rPr>
+        <w:t>📁</w:t>
+      </w:r>
+      <w:r>
+        <w:rPr>
+          <w:rFonts w:ascii="Verdana" w:eastAsia="Times New Roman" w:hAnsi="Verdana" w:cs="Times New Roman"/>
+          <w:b/>
+          <w:bCs/>
+          <w:kern w:val="36"/>
+          <w:sz w:val="48"/>
+          <w:szCs w:val="48"/>
+          <w:lang w:eastAsia="en-CA"/>
+          <w14:ligatures w14:val="none"/>
+        </w:rPr>
+        <w:t xml:space="preserve"> 01_Initiation_Documents</w:t>
       </w:r>
     </w:p>
     <w:p>
-      <w:r>
-        <w:t>The `01_Initiation_Documents` folder houses core artifacts developed during the initiating phase to formally authorize the project. These documents establish the project's purpose, scope, objectives, and initial framework, serving as the foundation for subsequent project phases.</w:t>
-      </w:r>
-    </w:p>
-    <w:p/>
-    <w:p>
-      <w:r>
-        <w:t>## Contents</w:t>
+      <w:pPr>
+        <w:spacing w:before="100" w:beforeAutospacing="1" w:after="100" w:afterAutospacing="1" w:line="240" w:lineRule="auto"/>
+        <w:outlineLvl w:val="1"/>
+        <w:rPr>
+          <w:rFonts w:ascii="Verdana" w:eastAsia="Times New Roman" w:hAnsi="Verdana" w:cs="Times New Roman"/>
+          <w:b/>
+          <w:bCs/>
+          <w:kern w:val="0"/>
+          <w:sz w:val="36"/>
+          <w:szCs w:val="36"/>
+          <w:lang w:eastAsia="en-CA"/>
+          <w14:ligatures w14:val="none"/>
+        </w:rPr>
+      </w:pPr>
+      <w:r>
+        <w:rPr>
+          <w:rFonts w:ascii="Segoe UI Emoji" w:eastAsia="Times New Roman" w:hAnsi="Segoe UI Emoji" w:cs="Segoe UI Emoji"/>
+          <w:b/>
+          <w:bCs/>
+          <w:kern w:val="0"/>
+          <w:sz w:val="36"/>
+          <w:szCs w:val="36"/>
+          <w:lang w:eastAsia="en-CA"/>
+          <w14:ligatures w14:val="none"/>
+        </w:rPr>
+        <w:t>🎯</w:t>
+      </w:r>
+      <w:r>
+        <w:rPr>
+          <w:rFonts w:ascii="Verdana" w:eastAsia="Times New Roman" w:hAnsi="Verdana" w:cs="Times New Roman"/>
+          <w:b/>
+          <w:bCs/>
+          <w:kern w:val="0"/>
+          <w:sz w:val="36"/>
+          <w:szCs w:val="36"/>
+          <w:lang w:eastAsia="en-CA"/>
+          <w14:ligatures w14:val="none"/>
+        </w:rPr>
+        <w:t xml:space="preserve"> Purpose</w:t>
       </w:r>
     </w:p>
     <w:p>
-      <w:r>
-        <w:t>This folder contains key deliverables, including:</w:t>
+      <w:pPr>
+        <w:spacing w:before="100" w:beforeAutospacing="1" w:after="100" w:afterAutospacing="1" w:line="240" w:lineRule="auto"/>
+        <w:rPr>
+          <w:rFonts w:ascii="Verdana" w:eastAsia="Times New Roman" w:hAnsi="Verdana" w:cs="Times New Roman"/>
+          <w:kern w:val="0"/>
+          <w:sz w:val="24"/>
+          <w:szCs w:val="24"/>
+          <w:lang w:eastAsia="en-CA"/>
+          <w14:ligatures w14:val="none"/>
+        </w:rPr>
+      </w:pPr>
+      <w:r>
+        <w:rPr>
+          <w:rFonts w:ascii="Verdana" w:eastAsia="Times New Roman" w:hAnsi="Verdana" w:cs="Times New Roman"/>
+          <w:kern w:val="0"/>
+          <w:sz w:val="24"/>
+          <w:szCs w:val="24"/>
+          <w:lang w:eastAsia="en-CA"/>
+          <w14:ligatures w14:val="none"/>
+        </w:rPr>
+        <w:t xml:space="preserve">The </w:t>
+      </w:r>
+      <w:r>
+        <w:rPr>
+          <w:rFonts w:ascii="Verdana" w:eastAsia="Times New Roman" w:hAnsi="Verdana" w:cs="Courier New"/>
+          <w:kern w:val="0"/>
+          <w:sz w:val="24"/>
+          <w:szCs w:val="24"/>
+          <w:lang w:eastAsia="en-CA"/>
+          <w14:ligatures w14:val="none"/>
+        </w:rPr>
+        <w:t>01_Initiation_Documents</w:t>
+      </w:r>
+      <w:r>
+        <w:rPr>
+          <w:rFonts w:ascii="Verdana" w:eastAsia="Times New Roman" w:hAnsi="Verdana" w:cs="Times New Roman"/>
+          <w:kern w:val="0"/>
+          <w:sz w:val="24"/>
+          <w:szCs w:val="24"/>
+          <w:lang w:eastAsia="en-CA"/>
+          <w14:ligatures w14:val="none"/>
+        </w:rPr>
+        <w:t xml:space="preserve"> folder houses core artifacts developed during the </w:t>
+      </w:r>
+      <w:r>
+        <w:rPr>
+          <w:rFonts w:ascii="Verdana" w:eastAsia="Times New Roman" w:hAnsi="Verdana" w:cs="Times New Roman"/>
+          <w:b/>
+          <w:bCs/>
+          <w:kern w:val="0"/>
+          <w:sz w:val="24"/>
+          <w:szCs w:val="24"/>
+          <w:lang w:eastAsia="en-CA"/>
+          <w14:ligatures w14:val="none"/>
+        </w:rPr>
+        <w:t>Initiating Phase</w:t>
+      </w:r>
+      <w:r>
+        <w:rPr>
+          <w:rFonts w:ascii="Verdana" w:eastAsia="Times New Roman" w:hAnsi="Verdana" w:cs="Times New Roman"/>
+          <w:kern w:val="0"/>
+          <w:sz w:val="24"/>
+          <w:szCs w:val="24"/>
+          <w:lang w:eastAsia="en-CA"/>
+          <w14:ligatures w14:val="none"/>
+        </w:rPr>
+        <w:t xml:space="preserve"> to formally authorize the project. These documents define the project’s purpose, scope, objectives, and initial framework—serving as the foundation for all subsequent project phases.</w:t>
       </w:r>
     </w:p>
     <w:p>
-      <w:r>
-        <w:t>- **Project Charter**: Defines the project's objectives, scope, stakeholders, and high-level deliverables (e.g., `ProjectCharter_Project1_v1.0.docx`).</w:t>
+      <w:pPr>
+        <w:spacing w:after="0" w:line="240" w:lineRule="auto"/>
+        <w:rPr>
+          <w:rFonts w:ascii="Verdana" w:eastAsia="Times New Roman" w:hAnsi="Verdana" w:cs="Times New Roman"/>
+          <w:kern w:val="0"/>
+          <w:sz w:val="24"/>
+          <w:szCs w:val="24"/>
+          <w:lang w:eastAsia="en-CA"/>
+          <w14:ligatures w14:val="none"/>
+        </w:rPr>
+      </w:pPr>
+      <w:r>
+        <w:rPr>
+          <w:rFonts w:ascii="Verdana" w:eastAsia="Times New Roman" w:hAnsi="Verdana" w:cs="Times New Roman"/>
+          <w:kern w:val="0"/>
+          <w:sz w:val="24"/>
+          <w:szCs w:val="24"/>
+          <w:lang w:eastAsia="en-CA"/>
+          <w14:ligatures w14:val="none"/>
+        </w:rPr>
+        <w:pict w14:anchorId="681E1F3D">
+          <v:rect id="_x0000_i1025" style="width:0;height:1.5pt" o:hralign="center" o:hrstd="t" o:hr="t" fillcolor="#a0a0a0" stroked="f"/>
+        </w:pict>
       </w:r>
     </w:p>
     <w:p>
-      <w:r>
-        <w:t>- **Business Case**: Justifies the project's necessity, including cost-benefit analysis and organizational alignment (e.g., `BusinessCase_Project1_v1.0.docx`).</w:t>
+      <w:pPr>
+        <w:spacing w:before="100" w:beforeAutospacing="1" w:after="100" w:afterAutospacing="1" w:line="240" w:lineRule="auto"/>
+        <w:outlineLvl w:val="1"/>
+        <w:rPr>
+          <w:rFonts w:ascii="Verdana" w:eastAsia="Times New Roman" w:hAnsi="Verdana" w:cs="Times New Roman"/>
+          <w:b/>
+          <w:bCs/>
+          <w:kern w:val="0"/>
+          <w:sz w:val="36"/>
+          <w:szCs w:val="36"/>
+          <w:lang w:eastAsia="en-CA"/>
+          <w14:ligatures w14:val="none"/>
+        </w:rPr>
+      </w:pPr>
+      <w:r>
+        <w:rPr>
+          <w:rFonts w:ascii="Segoe UI Emoji" w:eastAsia="Times New Roman" w:hAnsi="Segoe UI Emoji" w:cs="Segoe UI Emoji"/>
+          <w:b/>
+          <w:bCs/>
+          <w:kern w:val="0"/>
+          <w:sz w:val="36"/>
+          <w:szCs w:val="36"/>
+          <w:lang w:eastAsia="en-CA"/>
+          <w14:ligatures w14:val="none"/>
+        </w:rPr>
+        <w:t>📄</w:t>
+      </w:r>
+      <w:r>
+        <w:rPr>
+          <w:rFonts w:ascii="Verdana" w:eastAsia="Times New Roman" w:hAnsi="Verdana" w:cs="Times New Roman"/>
+          <w:b/>
+          <w:bCs/>
+          <w:kern w:val="0"/>
+          <w:sz w:val="36"/>
+          <w:szCs w:val="36"/>
+          <w:lang w:eastAsia="en-CA"/>
+          <w14:ligatures w14:val="none"/>
+        </w:rPr>
+        <w:t xml:space="preserve"> Contents</w:t>
       </w:r>
     </w:p>
     <w:p>
-      <w:r>
-        <w:t>- **Feasibility Study**: Assesses the project's viability in terms of technical, financial, and operational considerations (e.g., `FeasibilityStudy_Project1_v1.0.pdf`).</w:t>
+      <w:pPr>
+        <w:spacing w:before="100" w:beforeAutospacing="1" w:after="100" w:afterAutospacing="1" w:line="240" w:lineRule="auto"/>
+        <w:rPr>
+          <w:rFonts w:ascii="Verdana" w:eastAsia="Times New Roman" w:hAnsi="Verdana" w:cs="Times New Roman"/>
+          <w:kern w:val="0"/>
+          <w:sz w:val="24"/>
+          <w:szCs w:val="24"/>
+          <w:lang w:eastAsia="en-CA"/>
+          <w14:ligatures w14:val="none"/>
+        </w:rPr>
+      </w:pPr>
+      <w:r>
+        <w:rPr>
+          <w:rFonts w:ascii="Verdana" w:eastAsia="Times New Roman" w:hAnsi="Verdana" w:cs="Times New Roman"/>
+          <w:kern w:val="0"/>
+          <w:sz w:val="24"/>
+          <w:szCs w:val="24"/>
+          <w:lang w:eastAsia="en-CA"/>
+          <w14:ligatures w14:val="none"/>
+        </w:rPr>
+        <w:t>This folder contains key deliverables, including:</w:t>
       </w:r>
     </w:p>
     <w:p>
-      <w:r>
-        <w:t>- **High-Level Requirements**: Captures preliminary stakeholder needs and project deliverables (e.g., `HighLevelRequirements_Project1_v1.0.xlsx`).</w:t>
-      </w:r>
-    </w:p>
-    <w:p/>
-    <w:p>
-      <w:r>
-        <w:t>## Sub-Folders</w:t>
+      <w:pPr>
+        <w:numPr>
+          <w:ilvl w:val="0"/>
+          <w:numId w:val="6"/>
+        </w:numPr>
+        <w:spacing w:before="100" w:beforeAutospacing="1" w:after="100" w:afterAutospacing="1" w:line="240" w:lineRule="auto"/>
+        <w:rPr>
+          <w:rFonts w:ascii="Verdana" w:eastAsia="Times New Roman" w:hAnsi="Verdana" w:cs="Times New Roman"/>
+          <w:kern w:val="0"/>
+          <w:sz w:val="24"/>
+          <w:szCs w:val="24"/>
+          <w:lang w:eastAsia="en-CA"/>
+          <w14:ligatures w14:val="none"/>
+        </w:rPr>
+      </w:pPr>
+      <w:r>
+        <w:rPr>
+          <w:rFonts w:ascii="Verdana" w:eastAsia="Times New Roman" w:hAnsi="Verdana" w:cs="Times New Roman"/>
+          <w:b/>
+          <w:bCs/>
+          <w:kern w:val="0"/>
+          <w:sz w:val="24"/>
+          <w:szCs w:val="24"/>
+          <w:lang w:eastAsia="en-CA"/>
+          <w14:ligatures w14:val="none"/>
+        </w:rPr>
+        <w:t>Project Charter</w:t>
+      </w:r>
+      <w:r>
+        <w:rPr>
+          <w:rFonts w:ascii="Verdana" w:eastAsia="Times New Roman" w:hAnsi="Verdana" w:cs="Times New Roman"/>
+          <w:kern w:val="0"/>
+          <w:sz w:val="24"/>
+          <w:szCs w:val="24"/>
+          <w:lang w:eastAsia="en-CA"/>
+          <w14:ligatures w14:val="none"/>
+        </w:rPr>
+        <w:br/>
+        <w:t>Defines the project’s objectives, scope, stakeholders, and high-level deliverables.</w:t>
+      </w:r>
+      <w:r>
+        <w:rPr>
+          <w:rFonts w:ascii="Verdana" w:eastAsia="Times New Roman" w:hAnsi="Verdana" w:cs="Times New Roman"/>
+          <w:kern w:val="0"/>
+          <w:sz w:val="24"/>
+          <w:szCs w:val="24"/>
+          <w:lang w:eastAsia="en-CA"/>
+          <w14:ligatures w14:val="none"/>
+        </w:rPr>
+        <w:br/>
+      </w:r>
+      <w:r>
+        <w:rPr>
+          <w:rFonts w:ascii="Verdana" w:eastAsia="Times New Roman" w:hAnsi="Verdana" w:cs="Times New Roman"/>
+          <w:i/>
+          <w:iCs/>
+          <w:kern w:val="0"/>
+          <w:sz w:val="24"/>
+          <w:szCs w:val="24"/>
+          <w:lang w:eastAsia="en-CA"/>
+          <w14:ligatures w14:val="none"/>
+        </w:rPr>
+        <w:t>Example</w:t>
+      </w:r>
+      <w:r>
+        <w:rPr>
+          <w:rFonts w:ascii="Verdana" w:eastAsia="Times New Roman" w:hAnsi="Verdana" w:cs="Times New Roman"/>
+          <w:kern w:val="0"/>
+          <w:sz w:val="24"/>
+          <w:szCs w:val="24"/>
+          <w:lang w:eastAsia="en-CA"/>
+          <w14:ligatures w14:val="none"/>
+        </w:rPr>
+        <w:t xml:space="preserve">: </w:t>
+      </w:r>
+      <w:r>
+        <w:rPr>
+          <w:rFonts w:ascii="Verdana" w:eastAsia="Times New Roman" w:hAnsi="Verdana" w:cs="Courier New"/>
+          <w:kern w:val="0"/>
+          <w:sz w:val="20"/>
+          <w:szCs w:val="20"/>
+          <w:lang w:eastAsia="en-CA"/>
+          <w14:ligatures w14:val="none"/>
+        </w:rPr>
+        <w:t>ProjectCharter_Project1_v1.0.docx</w:t>
       </w:r>
     </w:p>
     <w:p>
-      <w:r>
-        <w:t>- **Drafts**: Stores working versions of initiation documents during development and review.</w:t>
+      <w:pPr>
+        <w:numPr>
+          <w:ilvl w:val="0"/>
+          <w:numId w:val="6"/>
+        </w:numPr>
+        <w:spacing w:before="100" w:beforeAutospacing="1" w:after="100" w:afterAutospacing="1" w:line="240" w:lineRule="auto"/>
+        <w:rPr>
+          <w:rFonts w:ascii="Verdana" w:eastAsia="Times New Roman" w:hAnsi="Verdana" w:cs="Times New Roman"/>
+          <w:kern w:val="0"/>
+          <w:sz w:val="24"/>
+          <w:szCs w:val="24"/>
+          <w:lang w:eastAsia="en-CA"/>
+          <w14:ligatures w14:val="none"/>
+        </w:rPr>
+      </w:pPr>
+      <w:r>
+        <w:rPr>
+          <w:rFonts w:ascii="Verdana" w:eastAsia="Times New Roman" w:hAnsi="Verdana" w:cs="Times New Roman"/>
+          <w:b/>
+          <w:bCs/>
+          <w:kern w:val="0"/>
+          <w:sz w:val="24"/>
+          <w:szCs w:val="24"/>
+          <w:lang w:eastAsia="en-CA"/>
+          <w14:ligatures w14:val="none"/>
+        </w:rPr>
+        <w:t>Business Case</w:t>
+      </w:r>
+      <w:r>
+        <w:rPr>
+          <w:rFonts w:ascii="Verdana" w:eastAsia="Times New Roman" w:hAnsi="Verdana" w:cs="Times New Roman"/>
+          <w:kern w:val="0"/>
+          <w:sz w:val="24"/>
+          <w:szCs w:val="24"/>
+          <w:lang w:eastAsia="en-CA"/>
+          <w14:ligatures w14:val="none"/>
+        </w:rPr>
+        <w:br/>
+        <w:t>Justifies the project's necessity, including cost-benefit analysis and organizational alignment.</w:t>
+      </w:r>
+      <w:r>
+        <w:rPr>
+          <w:rFonts w:ascii="Verdana" w:eastAsia="Times New Roman" w:hAnsi="Verdana" w:cs="Times New Roman"/>
+          <w:kern w:val="0"/>
+          <w:sz w:val="24"/>
+          <w:szCs w:val="24"/>
+          <w:lang w:eastAsia="en-CA"/>
+          <w14:ligatures w14:val="none"/>
+        </w:rPr>
+        <w:br/>
+      </w:r>
+      <w:r>
+        <w:rPr>
+          <w:rFonts w:ascii="Verdana" w:eastAsia="Times New Roman" w:hAnsi="Verdana" w:cs="Times New Roman"/>
+          <w:i/>
+          <w:iCs/>
+          <w:kern w:val="0"/>
+          <w:sz w:val="24"/>
+          <w:szCs w:val="24"/>
+          <w:lang w:eastAsia="en-CA"/>
+          <w14:ligatures w14:val="none"/>
+        </w:rPr>
+        <w:t>Example</w:t>
+      </w:r>
+      <w:r>
+        <w:rPr>
+          <w:rFonts w:ascii="Verdana" w:eastAsia="Times New Roman" w:hAnsi="Verdana" w:cs="Times New Roman"/>
+          <w:kern w:val="0"/>
+          <w:sz w:val="24"/>
+          <w:szCs w:val="24"/>
+          <w:lang w:eastAsia="en-CA"/>
+          <w14:ligatures w14:val="none"/>
+        </w:rPr>
+        <w:t xml:space="preserve">: </w:t>
+      </w:r>
+      <w:r>
+        <w:rPr>
+          <w:rFonts w:ascii="Verdana" w:eastAsia="Times New Roman" w:hAnsi="Verdana" w:cs="Courier New"/>
+          <w:kern w:val="0"/>
+          <w:sz w:val="20"/>
+          <w:szCs w:val="20"/>
+          <w:lang w:eastAsia="en-CA"/>
+          <w14:ligatures w14:val="none"/>
+        </w:rPr>
+        <w:t>BusinessCase_Project1_v1.0.docx</w:t>
       </w:r>
     </w:p>
     <w:p>
-      <w:r>
-        <w:t xml:space="preserve">  - Example contents: Draft Project Charter (e.g., `ProjectCharter_Project1_Draft_v0.1.docx`), preliminary Business Case (e.g., `BusinessCase_Project1_Draft_v0.2.docx`).</w:t>
+      <w:pPr>
+        <w:numPr>
+          <w:ilvl w:val="0"/>
+          <w:numId w:val="6"/>
+        </w:numPr>
+        <w:spacing w:before="100" w:beforeAutospacing="1" w:after="100" w:afterAutospacing="1" w:line="240" w:lineRule="auto"/>
+        <w:rPr>
+          <w:rFonts w:ascii="Verdana" w:eastAsia="Times New Roman" w:hAnsi="Verdana" w:cs="Times New Roman"/>
+          <w:kern w:val="0"/>
+          <w:sz w:val="24"/>
+          <w:szCs w:val="24"/>
+          <w:lang w:eastAsia="en-CA"/>
+          <w14:ligatures w14:val="none"/>
+        </w:rPr>
+      </w:pPr>
+      <w:r>
+        <w:rPr>
+          <w:rFonts w:ascii="Verdana" w:eastAsia="Times New Roman" w:hAnsi="Verdana" w:cs="Times New Roman"/>
+          <w:b/>
+          <w:bCs/>
+          <w:kern w:val="0"/>
+          <w:sz w:val="24"/>
+          <w:szCs w:val="24"/>
+          <w:lang w:eastAsia="en-CA"/>
+          <w14:ligatures w14:val="none"/>
+        </w:rPr>
+        <w:t>Feasibility Study</w:t>
+      </w:r>
+      <w:r>
+        <w:rPr>
+          <w:rFonts w:ascii="Verdana" w:eastAsia="Times New Roman" w:hAnsi="Verdana" w:cs="Times New Roman"/>
+          <w:kern w:val="0"/>
+          <w:sz w:val="24"/>
+          <w:szCs w:val="24"/>
+          <w:lang w:eastAsia="en-CA"/>
+          <w14:ligatures w14:val="none"/>
+        </w:rPr>
+        <w:br/>
+        <w:t>Assesses the project's viability across technical, financial, and operational dimensions.</w:t>
+      </w:r>
+      <w:r>
+        <w:rPr>
+          <w:rFonts w:ascii="Verdana" w:eastAsia="Times New Roman" w:hAnsi="Verdana" w:cs="Times New Roman"/>
+          <w:kern w:val="0"/>
+          <w:sz w:val="24"/>
+          <w:szCs w:val="24"/>
+          <w:lang w:eastAsia="en-CA"/>
+          <w14:ligatures w14:val="none"/>
+        </w:rPr>
+        <w:br/>
+      </w:r>
+      <w:r>
+        <w:rPr>
+          <w:rFonts w:ascii="Verdana" w:eastAsia="Times New Roman" w:hAnsi="Verdana" w:cs="Times New Roman"/>
+          <w:i/>
+          <w:iCs/>
+          <w:kern w:val="0"/>
+          <w:sz w:val="24"/>
+          <w:szCs w:val="24"/>
+          <w:lang w:eastAsia="en-CA"/>
+          <w14:ligatures w14:val="none"/>
+        </w:rPr>
+        <w:t>Example</w:t>
+      </w:r>
+      <w:r>
+        <w:rPr>
+          <w:rFonts w:ascii="Verdana" w:eastAsia="Times New Roman" w:hAnsi="Verdana" w:cs="Times New Roman"/>
+          <w:kern w:val="0"/>
+          <w:sz w:val="24"/>
+          <w:szCs w:val="24"/>
+          <w:lang w:eastAsia="en-CA"/>
+          <w14:ligatures w14:val="none"/>
+        </w:rPr>
+        <w:t xml:space="preserve">: </w:t>
+      </w:r>
+      <w:r>
+        <w:rPr>
+          <w:rFonts w:ascii="Verdana" w:eastAsia="Times New Roman" w:hAnsi="Verdana" w:cs="Courier New"/>
+          <w:kern w:val="0"/>
+          <w:sz w:val="20"/>
+          <w:szCs w:val="20"/>
+          <w:lang w:eastAsia="en-CA"/>
+          <w14:ligatures w14:val="none"/>
+        </w:rPr>
+        <w:t>FeasibilityStudy_Project1_v1.0.pdf</w:t>
       </w:r>
     </w:p>
     <w:p>
-      <w:r>
-        <w:t xml:space="preserve">  - Use version control in file names (e.g., `_v0.1`) and archive outdated drafts in a sub-sub-folder (e.g., `Archive`).</w:t>
+      <w:pPr>
+        <w:numPr>
+          <w:ilvl w:val="0"/>
+          <w:numId w:val="6"/>
+        </w:numPr>
+        <w:spacing w:before="100" w:beforeAutospacing="1" w:after="100" w:afterAutospacing="1" w:line="240" w:lineRule="auto"/>
+        <w:rPr>
+          <w:rFonts w:ascii="Verdana" w:eastAsia="Times New Roman" w:hAnsi="Verdana" w:cs="Times New Roman"/>
+          <w:kern w:val="0"/>
+          <w:sz w:val="24"/>
+          <w:szCs w:val="24"/>
+          <w:lang w:eastAsia="en-CA"/>
+          <w14:ligatures w14:val="none"/>
+        </w:rPr>
+      </w:pPr>
+      <w:r>
+        <w:rPr>
+          <w:rFonts w:ascii="Verdana" w:eastAsia="Times New Roman" w:hAnsi="Verdana" w:cs="Times New Roman"/>
+          <w:b/>
+          <w:bCs/>
+          <w:kern w:val="0"/>
+          <w:sz w:val="24"/>
+          <w:szCs w:val="24"/>
+          <w:lang w:eastAsia="en-CA"/>
+          <w14:ligatures w14:val="none"/>
+        </w:rPr>
+        <w:t>High-Level Requirements</w:t>
+      </w:r>
+      <w:r>
+        <w:rPr>
+          <w:rFonts w:ascii="Verdana" w:eastAsia="Times New Roman" w:hAnsi="Verdana" w:cs="Times New Roman"/>
+          <w:kern w:val="0"/>
+          <w:sz w:val="24"/>
+          <w:szCs w:val="24"/>
+          <w:lang w:eastAsia="en-CA"/>
+          <w14:ligatures w14:val="none"/>
+        </w:rPr>
+        <w:br/>
+        <w:t>Captures preliminary stakeholder needs and outlines major project deliverables.</w:t>
+      </w:r>
+      <w:r>
+        <w:rPr>
+          <w:rFonts w:ascii="Verdana" w:eastAsia="Times New Roman" w:hAnsi="Verdana" w:cs="Times New Roman"/>
+          <w:kern w:val="0"/>
+          <w:sz w:val="24"/>
+          <w:szCs w:val="24"/>
+          <w:lang w:eastAsia="en-CA"/>
+          <w14:ligatures w14:val="none"/>
+        </w:rPr>
+        <w:br/>
+      </w:r>
+      <w:r>
+        <w:rPr>
+          <w:rFonts w:ascii="Verdana" w:eastAsia="Times New Roman" w:hAnsi="Verdana" w:cs="Times New Roman"/>
+          <w:i/>
+          <w:iCs/>
+          <w:kern w:val="0"/>
+          <w:sz w:val="24"/>
+          <w:szCs w:val="24"/>
+          <w:lang w:eastAsia="en-CA"/>
+          <w14:ligatures w14:val="none"/>
+        </w:rPr>
+        <w:t>Example</w:t>
+      </w:r>
+      <w:r>
+        <w:rPr>
+          <w:rFonts w:ascii="Verdana" w:eastAsia="Times New Roman" w:hAnsi="Verdana" w:cs="Times New Roman"/>
+          <w:kern w:val="0"/>
+          <w:sz w:val="24"/>
+          <w:szCs w:val="24"/>
+          <w:lang w:eastAsia="en-CA"/>
+          <w14:ligatures w14:val="none"/>
+        </w:rPr>
+        <w:t xml:space="preserve">: </w:t>
+      </w:r>
+      <w:r>
+        <w:rPr>
+          <w:rFonts w:ascii="Verdana" w:eastAsia="Times New Roman" w:hAnsi="Verdana" w:cs="Courier New"/>
+          <w:kern w:val="0"/>
+          <w:sz w:val="20"/>
+          <w:szCs w:val="20"/>
+          <w:lang w:eastAsia="en-CA"/>
+          <w14:ligatures w14:val="none"/>
+        </w:rPr>
+        <w:t>HighLevelRequirements_Project1_v1.0.xlsx</w:t>
       </w:r>
     </w:p>
     <w:p>
-      <w:r>
-        <w:t>- **Approved**: Stores finalized, stakeholder-approved documents.</w:t>
+      <w:pPr>
+        <w:spacing w:after="0" w:line="240" w:lineRule="auto"/>
+        <w:rPr>
+          <w:rFonts w:ascii="Verdana" w:eastAsia="Times New Roman" w:hAnsi="Verdana" w:cs="Times New Roman"/>
+          <w:kern w:val="0"/>
+          <w:sz w:val="24"/>
+          <w:szCs w:val="24"/>
+          <w:lang w:eastAsia="en-CA"/>
+          <w14:ligatures w14:val="none"/>
+        </w:rPr>
+      </w:pPr>
+      <w:r>
+        <w:rPr>
+          <w:rFonts w:ascii="Verdana" w:eastAsia="Times New Roman" w:hAnsi="Verdana" w:cs="Times New Roman"/>
+          <w:kern w:val="0"/>
+          <w:sz w:val="24"/>
+          <w:szCs w:val="24"/>
+          <w:lang w:eastAsia="en-CA"/>
+          <w14:ligatures w14:val="none"/>
+        </w:rPr>
+        <w:pict w14:anchorId="66A14F89">
+          <v:rect id="_x0000_i1026" style="width:0;height:1.5pt" o:hralign="center" o:hrstd="t" o:hr="t" fillcolor="#a0a0a0" stroked="f"/>
+        </w:pict>
       </w:r>
     </w:p>
     <w:p>
-      <w:r>
-        <w:t xml:space="preserve">  - Example contents: Approved Project Charter (e.g., `ProjectCharter_Project1_Approved_v1.0.pdf`), finalized High-Level Requirements (e.g., `HighLevelRequirements_Project1_Approved_v1.0.xlsx`).</w:t>
+      <w:pPr>
+        <w:spacing w:before="100" w:beforeAutospacing="1" w:after="100" w:afterAutospacing="1" w:line="240" w:lineRule="auto"/>
+        <w:outlineLvl w:val="1"/>
+        <w:rPr>
+          <w:rFonts w:ascii="Verdana" w:eastAsia="Times New Roman" w:hAnsi="Verdana" w:cs="Times New Roman"/>
+          <w:b/>
+          <w:bCs/>
+          <w:kern w:val="0"/>
+          <w:sz w:val="36"/>
+          <w:szCs w:val="36"/>
+          <w:lang w:eastAsia="en-CA"/>
+          <w14:ligatures w14:val="none"/>
+        </w:rPr>
+      </w:pPr>
+      <w:r>
+        <w:rPr>
+          <w:rFonts w:ascii="Segoe UI Emoji" w:eastAsia="Times New Roman" w:hAnsi="Segoe UI Emoji" w:cs="Segoe UI Emoji"/>
+          <w:b/>
+          <w:bCs/>
+          <w:kern w:val="0"/>
+          <w:sz w:val="36"/>
+          <w:szCs w:val="36"/>
+          <w:lang w:eastAsia="en-CA"/>
+          <w14:ligatures w14:val="none"/>
+        </w:rPr>
+        <w:t>📂</w:t>
+      </w:r>
+      <w:r>
+        <w:rPr>
+          <w:rFonts w:ascii="Verdana" w:eastAsia="Times New Roman" w:hAnsi="Verdana" w:cs="Times New Roman"/>
+          <w:b/>
+          <w:bCs/>
+          <w:kern w:val="0"/>
+          <w:sz w:val="36"/>
+          <w:szCs w:val="36"/>
+          <w:lang w:eastAsia="en-CA"/>
+          <w14:ligatures w14:val="none"/>
+        </w:rPr>
+        <w:t xml:space="preserve"> Sub-Folders</w:t>
       </w:r>
     </w:p>
     <w:p>
-      <w:r>
-        <w:t xml:space="preserve">  - Convert finalized documents to PDF to prevent edits and maintain a log (e.g., `Approval_Log.xlsx`) for tracking.</w:t>
-      </w:r>
-    </w:p>
-    <w:p/>
-    <w:p>
-      <w:r>
-        <w:t>## Naming Conventions</w:t>
+      <w:pPr>
+        <w:spacing w:before="100" w:beforeAutospacing="1" w:after="100" w:afterAutospacing="1" w:line="240" w:lineRule="auto"/>
+        <w:outlineLvl w:val="2"/>
+        <w:rPr>
+          <w:rFonts w:ascii="Verdana" w:eastAsia="Times New Roman" w:hAnsi="Verdana" w:cs="Times New Roman"/>
+          <w:b/>
+          <w:bCs/>
+          <w:kern w:val="0"/>
+          <w:sz w:val="27"/>
+          <w:szCs w:val="27"/>
+          <w:lang w:eastAsia="en-CA"/>
+          <w14:ligatures w14:val="none"/>
+        </w:rPr>
+      </w:pPr>
+      <w:r>
+        <w:rPr>
+          <w:rFonts w:ascii="Segoe UI Emoji" w:eastAsia="Times New Roman" w:hAnsi="Segoe UI Emoji" w:cs="Segoe UI Emoji"/>
+          <w:b/>
+          <w:bCs/>
+          <w:kern w:val="0"/>
+          <w:sz w:val="27"/>
+          <w:szCs w:val="27"/>
+          <w:lang w:eastAsia="en-CA"/>
+          <w14:ligatures w14:val="none"/>
+        </w:rPr>
+        <w:t>🛠️</w:t>
+      </w:r>
+      <w:r>
+        <w:rPr>
+          <w:rFonts w:ascii="Verdana" w:eastAsia="Times New Roman" w:hAnsi="Verdana" w:cs="Times New Roman"/>
+          <w:b/>
+          <w:bCs/>
+          <w:kern w:val="0"/>
+          <w:sz w:val="27"/>
+          <w:szCs w:val="27"/>
+          <w:lang w:eastAsia="en-CA"/>
+          <w14:ligatures w14:val="none"/>
+        </w:rPr>
+        <w:t xml:space="preserve"> Drafts</w:t>
       </w:r>
     </w:p>
     <w:p>
-      <w:r>
-        <w:lastRenderedPageBreak/>
-        <w:t>- Use `DocumentName_Project1_vX.X` for version control (e.g., `ProjectCharter_Project1_v1.0.docx`).</w:t>
+      <w:pPr>
+        <w:spacing w:before="100" w:beforeAutospacing="1" w:after="100" w:afterAutospacing="1" w:line="240" w:lineRule="auto"/>
+        <w:rPr>
+          <w:rFonts w:ascii="Verdana" w:eastAsia="Times New Roman" w:hAnsi="Verdana" w:cs="Times New Roman"/>
+          <w:kern w:val="0"/>
+          <w:sz w:val="24"/>
+          <w:szCs w:val="24"/>
+          <w:lang w:eastAsia="en-CA"/>
+          <w14:ligatures w14:val="none"/>
+        </w:rPr>
+      </w:pPr>
+      <w:r>
+        <w:rPr>
+          <w:rFonts w:ascii="Verdana" w:eastAsia="Times New Roman" w:hAnsi="Verdana" w:cs="Times New Roman"/>
+          <w:kern w:val="0"/>
+          <w:sz w:val="24"/>
+          <w:szCs w:val="24"/>
+          <w:lang w:eastAsia="en-CA"/>
+          <w14:ligatures w14:val="none"/>
+        </w:rPr>
+        <w:t>Stores working versions of initiation documents during development and review.</w:t>
       </w:r>
     </w:p>
     <w:p>
-      <w:r>
-        <w:t>- Append `_Draft` or `_Approved` to distinguish document status.</w:t>
+      <w:pPr>
+        <w:numPr>
+          <w:ilvl w:val="0"/>
+          <w:numId w:val="7"/>
+        </w:numPr>
+        <w:spacing w:before="100" w:beforeAutospacing="1" w:after="100" w:afterAutospacing="1" w:line="240" w:lineRule="auto"/>
+        <w:rPr>
+          <w:rFonts w:ascii="Verdana" w:eastAsia="Times New Roman" w:hAnsi="Verdana" w:cs="Times New Roman"/>
+          <w:kern w:val="0"/>
+          <w:sz w:val="24"/>
+          <w:szCs w:val="24"/>
+          <w:lang w:eastAsia="en-CA"/>
+          <w14:ligatures w14:val="none"/>
+        </w:rPr>
+      </w:pPr>
+      <w:r>
+        <w:rPr>
+          <w:rFonts w:ascii="Verdana" w:eastAsia="Times New Roman" w:hAnsi="Verdana" w:cs="Times New Roman"/>
+          <w:b/>
+          <w:bCs/>
+          <w:kern w:val="0"/>
+          <w:sz w:val="24"/>
+          <w:szCs w:val="24"/>
+          <w:lang w:eastAsia="en-CA"/>
+          <w14:ligatures w14:val="none"/>
+        </w:rPr>
+        <w:lastRenderedPageBreak/>
+        <w:t>Example contents</w:t>
+      </w:r>
+      <w:r>
+        <w:rPr>
+          <w:rFonts w:ascii="Verdana" w:eastAsia="Times New Roman" w:hAnsi="Verdana" w:cs="Times New Roman"/>
+          <w:kern w:val="0"/>
+          <w:sz w:val="24"/>
+          <w:szCs w:val="24"/>
+          <w:lang w:eastAsia="en-CA"/>
+          <w14:ligatures w14:val="none"/>
+        </w:rPr>
+        <w:t>:</w:t>
       </w:r>
     </w:p>
     <w:p>
-      <w:r>
-        <w:t>- Include date or author initials for drafts if multiple contributors are involved (e.g., `ProjectCharter_Project1_Draft_v0.1_20250804_JD.docx`).</w:t>
-      </w:r>
-    </w:p>
-    <w:p/>
-    <w:p>
-      <w:r>
-        <w:t>## Best Practices</w:t>
+      <w:pPr>
+        <w:numPr>
+          <w:ilvl w:val="1"/>
+          <w:numId w:val="7"/>
+        </w:numPr>
+        <w:spacing w:before="100" w:beforeAutospacing="1" w:after="100" w:afterAutospacing="1" w:line="240" w:lineRule="auto"/>
+        <w:rPr>
+          <w:rFonts w:ascii="Verdana" w:eastAsia="Times New Roman" w:hAnsi="Verdana" w:cs="Times New Roman"/>
+          <w:kern w:val="0"/>
+          <w:sz w:val="24"/>
+          <w:szCs w:val="24"/>
+          <w:lang w:eastAsia="en-CA"/>
+          <w14:ligatures w14:val="none"/>
+        </w:rPr>
+      </w:pPr>
+      <w:r>
+        <w:rPr>
+          <w:rFonts w:ascii="Verdana" w:eastAsia="Times New Roman" w:hAnsi="Verdana" w:cs="Courier New"/>
+          <w:kern w:val="0"/>
+          <w:sz w:val="20"/>
+          <w:szCs w:val="20"/>
+          <w:lang w:eastAsia="en-CA"/>
+          <w14:ligatures w14:val="none"/>
+        </w:rPr>
+        <w:t>ProjectCharter_Project1_Draft_v0.1.docx</w:t>
       </w:r>
     </w:p>
     <w:p>
-      <w:r>
-        <w:t>- Restrict editing access to authorized personnel to prevent unintended changes.</w:t>
+      <w:pPr>
+        <w:numPr>
+          <w:ilvl w:val="1"/>
+          <w:numId w:val="7"/>
+        </w:numPr>
+        <w:spacing w:before="100" w:beforeAutospacing="1" w:after="100" w:afterAutospacing="1" w:line="240" w:lineRule="auto"/>
+        <w:rPr>
+          <w:rFonts w:ascii="Verdana" w:eastAsia="Times New Roman" w:hAnsi="Verdana" w:cs="Times New Roman"/>
+          <w:kern w:val="0"/>
+          <w:sz w:val="24"/>
+          <w:szCs w:val="24"/>
+          <w:lang w:eastAsia="en-CA"/>
+          <w14:ligatures w14:val="none"/>
+        </w:rPr>
+      </w:pPr>
+      <w:r>
+        <w:rPr>
+          <w:rFonts w:ascii="Verdana" w:eastAsia="Times New Roman" w:hAnsi="Verdana" w:cs="Courier New"/>
+          <w:kern w:val="0"/>
+          <w:sz w:val="20"/>
+          <w:szCs w:val="20"/>
+          <w:lang w:eastAsia="en-CA"/>
+          <w14:ligatures w14:val="none"/>
+        </w:rPr>
+        <w:t>BusinessCase_Project1_Draft_v0.2.docx</w:t>
       </w:r>
     </w:p>
     <w:p>
-      <w:r>
-        <w:t>- Use consistent file formats (`.docx` for narratives, `.xlsx` for lists, `.pdf` for finalized documents).</w:t>
+      <w:pPr>
+        <w:numPr>
+          <w:ilvl w:val="0"/>
+          <w:numId w:val="7"/>
+        </w:numPr>
+        <w:spacing w:before="100" w:beforeAutospacing="1" w:after="100" w:afterAutospacing="1" w:line="240" w:lineRule="auto"/>
+        <w:rPr>
+          <w:rFonts w:ascii="Verdana" w:eastAsia="Times New Roman" w:hAnsi="Verdana" w:cs="Times New Roman"/>
+          <w:kern w:val="0"/>
+          <w:sz w:val="24"/>
+          <w:szCs w:val="24"/>
+          <w:lang w:eastAsia="en-CA"/>
+          <w14:ligatures w14:val="none"/>
+        </w:rPr>
+      </w:pPr>
+      <w:r>
+        <w:rPr>
+          <w:rFonts w:ascii="Verdana" w:eastAsia="Times New Roman" w:hAnsi="Verdana" w:cs="Times New Roman"/>
+          <w:b/>
+          <w:bCs/>
+          <w:kern w:val="0"/>
+          <w:sz w:val="24"/>
+          <w:szCs w:val="24"/>
+          <w:lang w:eastAsia="en-CA"/>
+          <w14:ligatures w14:val="none"/>
+        </w:rPr>
+        <w:t>Conventions</w:t>
+      </w:r>
+      <w:r>
+        <w:rPr>
+          <w:rFonts w:ascii="Verdana" w:eastAsia="Times New Roman" w:hAnsi="Verdana" w:cs="Times New Roman"/>
+          <w:kern w:val="0"/>
+          <w:sz w:val="24"/>
+          <w:szCs w:val="24"/>
+          <w:lang w:eastAsia="en-CA"/>
+          <w14:ligatures w14:val="none"/>
+        </w:rPr>
+        <w:t>:</w:t>
       </w:r>
     </w:p>
     <w:p>
-      <w:r>
-        <w:t>- Periodically review and archive outdated documents to maintain clarity.</w:t>
+      <w:pPr>
+        <w:numPr>
+          <w:ilvl w:val="1"/>
+          <w:numId w:val="7"/>
+        </w:numPr>
+        <w:spacing w:before="100" w:beforeAutospacing="1" w:after="100" w:afterAutospacing="1" w:line="240" w:lineRule="auto"/>
+        <w:rPr>
+          <w:rFonts w:ascii="Verdana" w:eastAsia="Times New Roman" w:hAnsi="Verdana" w:cs="Times New Roman"/>
+          <w:kern w:val="0"/>
+          <w:sz w:val="24"/>
+          <w:szCs w:val="24"/>
+          <w:lang w:eastAsia="en-CA"/>
+          <w14:ligatures w14:val="none"/>
+        </w:rPr>
+      </w:pPr>
+      <w:r>
+        <w:rPr>
+          <w:rFonts w:ascii="Verdana" w:eastAsia="Times New Roman" w:hAnsi="Verdana" w:cs="Times New Roman"/>
+          <w:kern w:val="0"/>
+          <w:sz w:val="24"/>
+          <w:szCs w:val="24"/>
+          <w:lang w:eastAsia="en-CA"/>
+          <w14:ligatures w14:val="none"/>
+        </w:rPr>
+        <w:t xml:space="preserve">Use version control in filenames (e.g., </w:t>
+      </w:r>
+      <w:r>
+        <w:rPr>
+          <w:rFonts w:ascii="Verdana" w:eastAsia="Times New Roman" w:hAnsi="Verdana" w:cs="Courier New"/>
+          <w:kern w:val="0"/>
+          <w:sz w:val="20"/>
+          <w:szCs w:val="20"/>
+          <w:lang w:eastAsia="en-CA"/>
+          <w14:ligatures w14:val="none"/>
+        </w:rPr>
+        <w:t>_v0.1</w:t>
+      </w:r>
+      <w:r>
+        <w:rPr>
+          <w:rFonts w:ascii="Verdana" w:eastAsia="Times New Roman" w:hAnsi="Verdana" w:cs="Times New Roman"/>
+          <w:kern w:val="0"/>
+          <w:sz w:val="24"/>
+          <w:szCs w:val="24"/>
+          <w:lang w:eastAsia="en-CA"/>
+          <w14:ligatures w14:val="none"/>
+        </w:rPr>
+        <w:t>)</w:t>
       </w:r>
     </w:p>
     <w:p>
-      <w:r>
-        <w:t>- Align documents with PMO standards or methodologies (e.g., PMBOK, PRINCE2).</w:t>
-      </w:r>
-    </w:p>
-    <w:p/>
-    <w:p>
-      <w:r>
-        <w:t>## Notes</w:t>
+      <w:pPr>
+        <w:numPr>
+          <w:ilvl w:val="1"/>
+          <w:numId w:val="7"/>
+        </w:numPr>
+        <w:spacing w:before="100" w:beforeAutospacing="1" w:after="100" w:afterAutospacing="1" w:line="240" w:lineRule="auto"/>
+        <w:rPr>
+          <w:rFonts w:ascii="Verdana" w:eastAsia="Times New Roman" w:hAnsi="Verdana" w:cs="Times New Roman"/>
+          <w:kern w:val="0"/>
+          <w:sz w:val="24"/>
+          <w:szCs w:val="24"/>
+          <w:lang w:eastAsia="en-CA"/>
+          <w14:ligatures w14:val="none"/>
+        </w:rPr>
+      </w:pPr>
+      <w:r>
+        <w:rPr>
+          <w:rFonts w:ascii="Verdana" w:eastAsia="Times New Roman" w:hAnsi="Verdana" w:cs="Times New Roman"/>
+          <w:kern w:val="0"/>
+          <w:sz w:val="24"/>
+          <w:szCs w:val="24"/>
+          <w:lang w:eastAsia="en-CA"/>
+          <w14:ligatures w14:val="none"/>
+        </w:rPr>
+        <w:t xml:space="preserve">Archive outdated drafts in a subfolder named </w:t>
+      </w:r>
+      <w:r>
+        <w:rPr>
+          <w:rFonts w:ascii="Verdana" w:eastAsia="Times New Roman" w:hAnsi="Verdana" w:cs="Courier New"/>
+          <w:kern w:val="0"/>
+          <w:sz w:val="20"/>
+          <w:szCs w:val="20"/>
+          <w:lang w:eastAsia="en-CA"/>
+          <w14:ligatures w14:val="none"/>
+        </w:rPr>
+        <w:t>Archive</w:t>
       </w:r>
     </w:p>
     <w:p>
-      <w:r>
-        <w:t>- If transitioning to a shared drive or cloud platform, configure folder permissions to align with organizational governance policies.</w:t>
+      <w:pPr>
+        <w:spacing w:before="100" w:beforeAutospacing="1" w:after="100" w:afterAutospacing="1" w:line="240" w:lineRule="auto"/>
+        <w:outlineLvl w:val="2"/>
+        <w:rPr>
+          <w:rFonts w:ascii="Verdana" w:eastAsia="Times New Roman" w:hAnsi="Verdana" w:cs="Times New Roman"/>
+          <w:b/>
+          <w:bCs/>
+          <w:kern w:val="0"/>
+          <w:sz w:val="27"/>
+          <w:szCs w:val="27"/>
+          <w:lang w:eastAsia="en-CA"/>
+          <w14:ligatures w14:val="none"/>
+        </w:rPr>
+      </w:pPr>
+      <w:r>
+        <w:rPr>
+          <w:rFonts w:ascii="Segoe UI Emoji" w:eastAsia="Times New Roman" w:hAnsi="Segoe UI Emoji" w:cs="Segoe UI Emoji"/>
+          <w:b/>
+          <w:bCs/>
+          <w:kern w:val="0"/>
+          <w:sz w:val="27"/>
+          <w:szCs w:val="27"/>
+          <w:lang w:eastAsia="en-CA"/>
+          <w14:ligatures w14:val="none"/>
+        </w:rPr>
+        <w:t>✅</w:t>
+      </w:r>
+      <w:r>
+        <w:rPr>
+          <w:rFonts w:ascii="Verdana" w:eastAsia="Times New Roman" w:hAnsi="Verdana" w:cs="Times New Roman"/>
+          <w:b/>
+          <w:bCs/>
+          <w:kern w:val="0"/>
+          <w:sz w:val="27"/>
+          <w:szCs w:val="27"/>
+          <w:lang w:eastAsia="en-CA"/>
+          <w14:ligatures w14:val="none"/>
+        </w:rPr>
+        <w:t xml:space="preserve"> Approved</w:t>
       </w:r>
     </w:p>
     <w:p>
-      <w:r>
-        <w:t>- Contact the project manager for guidance on document templates or approval processes.</w:t>
-      </w:r>
+      <w:pPr>
+        <w:spacing w:before="100" w:beforeAutospacing="1" w:after="100" w:afterAutospacing="1" w:line="240" w:lineRule="auto"/>
+        <w:rPr>
+          <w:rFonts w:ascii="Verdana" w:eastAsia="Times New Roman" w:hAnsi="Verdana" w:cs="Times New Roman"/>
+          <w:kern w:val="0"/>
+          <w:sz w:val="24"/>
+          <w:szCs w:val="24"/>
+          <w:lang w:eastAsia="en-CA"/>
+          <w14:ligatures w14:val="none"/>
+        </w:rPr>
+      </w:pPr>
+      <w:r>
+        <w:rPr>
+          <w:rFonts w:ascii="Verdana" w:eastAsia="Times New Roman" w:hAnsi="Verdana" w:cs="Times New Roman"/>
+          <w:kern w:val="0"/>
+          <w:sz w:val="24"/>
+          <w:szCs w:val="24"/>
+          <w:lang w:eastAsia="en-CA"/>
+          <w14:ligatures w14:val="none"/>
+        </w:rPr>
+        <w:t>Houses finalized, stakeholder-approved documents.</w:t>
+      </w:r>
+    </w:p>
+    <w:p>
+      <w:pPr>
+        <w:numPr>
+          <w:ilvl w:val="0"/>
+          <w:numId w:val="8"/>
+        </w:numPr>
+        <w:spacing w:before="100" w:beforeAutospacing="1" w:after="100" w:afterAutospacing="1" w:line="240" w:lineRule="auto"/>
+        <w:rPr>
+          <w:rFonts w:ascii="Verdana" w:eastAsia="Times New Roman" w:hAnsi="Verdana" w:cs="Times New Roman"/>
+          <w:kern w:val="0"/>
+          <w:sz w:val="24"/>
+          <w:szCs w:val="24"/>
+          <w:lang w:eastAsia="en-CA"/>
+          <w14:ligatures w14:val="none"/>
+        </w:rPr>
+      </w:pPr>
+      <w:r>
+        <w:rPr>
+          <w:rFonts w:ascii="Verdana" w:eastAsia="Times New Roman" w:hAnsi="Verdana" w:cs="Times New Roman"/>
+          <w:b/>
+          <w:bCs/>
+          <w:kern w:val="0"/>
+          <w:sz w:val="24"/>
+          <w:szCs w:val="24"/>
+          <w:lang w:eastAsia="en-CA"/>
+          <w14:ligatures w14:val="none"/>
+        </w:rPr>
+        <w:t>Example contents</w:t>
+      </w:r>
+      <w:r>
+        <w:rPr>
+          <w:rFonts w:ascii="Verdana" w:eastAsia="Times New Roman" w:hAnsi="Verdana" w:cs="Times New Roman"/>
+          <w:kern w:val="0"/>
+          <w:sz w:val="24"/>
+          <w:szCs w:val="24"/>
+          <w:lang w:eastAsia="en-CA"/>
+          <w14:ligatures w14:val="none"/>
+        </w:rPr>
+        <w:t>:</w:t>
+      </w:r>
+    </w:p>
+    <w:p>
+      <w:pPr>
+        <w:numPr>
+          <w:ilvl w:val="1"/>
+          <w:numId w:val="8"/>
+        </w:numPr>
+        <w:spacing w:before="100" w:beforeAutospacing="1" w:after="100" w:afterAutospacing="1" w:line="240" w:lineRule="auto"/>
+        <w:rPr>
+          <w:rFonts w:ascii="Verdana" w:eastAsia="Times New Roman" w:hAnsi="Verdana" w:cs="Times New Roman"/>
+          <w:kern w:val="0"/>
+          <w:sz w:val="24"/>
+          <w:szCs w:val="24"/>
+          <w:lang w:eastAsia="en-CA"/>
+          <w14:ligatures w14:val="none"/>
+        </w:rPr>
+      </w:pPr>
+      <w:r>
+        <w:rPr>
+          <w:rFonts w:ascii="Verdana" w:eastAsia="Times New Roman" w:hAnsi="Verdana" w:cs="Courier New"/>
+          <w:kern w:val="0"/>
+          <w:sz w:val="20"/>
+          <w:szCs w:val="20"/>
+          <w:lang w:eastAsia="en-CA"/>
+          <w14:ligatures w14:val="none"/>
+        </w:rPr>
+        <w:t>ProjectCharter_Project1_Approved_v1.0.pdf</w:t>
+      </w:r>
+    </w:p>
+    <w:p>
+      <w:pPr>
+        <w:numPr>
+          <w:ilvl w:val="1"/>
+          <w:numId w:val="8"/>
+        </w:numPr>
+        <w:spacing w:before="100" w:beforeAutospacing="1" w:after="100" w:afterAutospacing="1" w:line="240" w:lineRule="auto"/>
+        <w:rPr>
+          <w:rFonts w:ascii="Verdana" w:eastAsia="Times New Roman" w:hAnsi="Verdana" w:cs="Times New Roman"/>
+          <w:kern w:val="0"/>
+          <w:sz w:val="24"/>
+          <w:szCs w:val="24"/>
+          <w:lang w:eastAsia="en-CA"/>
+          <w14:ligatures w14:val="none"/>
+        </w:rPr>
+      </w:pPr>
+      <w:r>
+        <w:rPr>
+          <w:rFonts w:ascii="Verdana" w:eastAsia="Times New Roman" w:hAnsi="Verdana" w:cs="Courier New"/>
+          <w:kern w:val="0"/>
+          <w:sz w:val="20"/>
+          <w:szCs w:val="20"/>
+          <w:lang w:eastAsia="en-CA"/>
+          <w14:ligatures w14:val="none"/>
+        </w:rPr>
+        <w:t>HighLevelRequirements_Project1_Approved_v1.0.xlsx</w:t>
+      </w:r>
+    </w:p>
+    <w:p>
+      <w:pPr>
+        <w:numPr>
+          <w:ilvl w:val="0"/>
+          <w:numId w:val="8"/>
+        </w:numPr>
+        <w:spacing w:before="100" w:beforeAutospacing="1" w:after="100" w:afterAutospacing="1" w:line="240" w:lineRule="auto"/>
+        <w:rPr>
+          <w:rFonts w:ascii="Verdana" w:eastAsia="Times New Roman" w:hAnsi="Verdana" w:cs="Times New Roman"/>
+          <w:kern w:val="0"/>
+          <w:sz w:val="24"/>
+          <w:szCs w:val="24"/>
+          <w:lang w:eastAsia="en-CA"/>
+          <w14:ligatures w14:val="none"/>
+        </w:rPr>
+      </w:pPr>
+      <w:r>
+        <w:rPr>
+          <w:rFonts w:ascii="Verdana" w:eastAsia="Times New Roman" w:hAnsi="Verdana" w:cs="Times New Roman"/>
+          <w:b/>
+          <w:bCs/>
+          <w:kern w:val="0"/>
+          <w:sz w:val="24"/>
+          <w:szCs w:val="24"/>
+          <w:lang w:eastAsia="en-CA"/>
+          <w14:ligatures w14:val="none"/>
+        </w:rPr>
+        <w:t>Guidelines</w:t>
+      </w:r>
+      <w:r>
+        <w:rPr>
+          <w:rFonts w:ascii="Verdana" w:eastAsia="Times New Roman" w:hAnsi="Verdana" w:cs="Times New Roman"/>
+          <w:kern w:val="0"/>
+          <w:sz w:val="24"/>
+          <w:szCs w:val="24"/>
+          <w:lang w:eastAsia="en-CA"/>
+          <w14:ligatures w14:val="none"/>
+        </w:rPr>
+        <w:t>:</w:t>
+      </w:r>
+    </w:p>
+    <w:p>
+      <w:pPr>
+        <w:numPr>
+          <w:ilvl w:val="1"/>
+          <w:numId w:val="8"/>
+        </w:numPr>
+        <w:spacing w:before="100" w:beforeAutospacing="1" w:after="100" w:afterAutospacing="1" w:line="240" w:lineRule="auto"/>
+        <w:rPr>
+          <w:rFonts w:ascii="Verdana" w:eastAsia="Times New Roman" w:hAnsi="Verdana" w:cs="Times New Roman"/>
+          <w:kern w:val="0"/>
+          <w:sz w:val="24"/>
+          <w:szCs w:val="24"/>
+          <w:lang w:eastAsia="en-CA"/>
+          <w14:ligatures w14:val="none"/>
+        </w:rPr>
+      </w:pPr>
+      <w:r>
+        <w:rPr>
+          <w:rFonts w:ascii="Verdana" w:eastAsia="Times New Roman" w:hAnsi="Verdana" w:cs="Times New Roman"/>
+          <w:kern w:val="0"/>
+          <w:sz w:val="24"/>
+          <w:szCs w:val="24"/>
+          <w:lang w:eastAsia="en-CA"/>
+          <w14:ligatures w14:val="none"/>
+        </w:rPr>
+        <w:t>Convert finalized documents to PDF to prevent edits</w:t>
+      </w:r>
+    </w:p>
+    <w:p>
+      <w:pPr>
+        <w:numPr>
+          <w:ilvl w:val="1"/>
+          <w:numId w:val="8"/>
+        </w:numPr>
+        <w:spacing w:before="100" w:beforeAutospacing="1" w:after="100" w:afterAutospacing="1" w:line="240" w:lineRule="auto"/>
+        <w:rPr>
+          <w:rFonts w:ascii="Verdana" w:eastAsia="Times New Roman" w:hAnsi="Verdana" w:cs="Times New Roman"/>
+          <w:kern w:val="0"/>
+          <w:sz w:val="24"/>
+          <w:szCs w:val="24"/>
+          <w:lang w:eastAsia="en-CA"/>
+          <w14:ligatures w14:val="none"/>
+        </w:rPr>
+      </w:pPr>
+      <w:r>
+        <w:rPr>
+          <w:rFonts w:ascii="Verdana" w:eastAsia="Times New Roman" w:hAnsi="Verdana" w:cs="Times New Roman"/>
+          <w:kern w:val="0"/>
+          <w:sz w:val="24"/>
+          <w:szCs w:val="24"/>
+          <w:lang w:eastAsia="en-CA"/>
+          <w14:ligatures w14:val="none"/>
+        </w:rPr>
+        <w:t xml:space="preserve">Maintain an approval tracking log (e.g., </w:t>
+      </w:r>
+      <w:r>
+        <w:rPr>
+          <w:rFonts w:ascii="Verdana" w:eastAsia="Times New Roman" w:hAnsi="Verdana" w:cs="Courier New"/>
+          <w:kern w:val="0"/>
+          <w:sz w:val="20"/>
+          <w:szCs w:val="20"/>
+          <w:lang w:eastAsia="en-CA"/>
+          <w14:ligatures w14:val="none"/>
+        </w:rPr>
+        <w:t>Approval_Log.xlsx</w:t>
+      </w:r>
+      <w:r>
+        <w:rPr>
+          <w:rFonts w:ascii="Verdana" w:eastAsia="Times New Roman" w:hAnsi="Verdana" w:cs="Times New Roman"/>
+          <w:kern w:val="0"/>
+          <w:sz w:val="24"/>
+          <w:szCs w:val="24"/>
+          <w:lang w:eastAsia="en-CA"/>
+          <w14:ligatures w14:val="none"/>
+        </w:rPr>
+        <w:t>)</w:t>
+      </w:r>
+    </w:p>
+    <w:p>
+      <w:pPr>
+        <w:spacing w:after="0" w:line="240" w:lineRule="auto"/>
+        <w:rPr>
+          <w:rFonts w:ascii="Verdana" w:eastAsia="Times New Roman" w:hAnsi="Verdana" w:cs="Times New Roman"/>
+          <w:kern w:val="0"/>
+          <w:sz w:val="24"/>
+          <w:szCs w:val="24"/>
+          <w:lang w:eastAsia="en-CA"/>
+          <w14:ligatures w14:val="none"/>
+        </w:rPr>
+      </w:pPr>
+      <w:r>
+        <w:rPr>
+          <w:rFonts w:ascii="Verdana" w:eastAsia="Times New Roman" w:hAnsi="Verdana" w:cs="Times New Roman"/>
+          <w:kern w:val="0"/>
+          <w:sz w:val="24"/>
+          <w:szCs w:val="24"/>
+          <w:lang w:eastAsia="en-CA"/>
+          <w14:ligatures w14:val="none"/>
+        </w:rPr>
+        <w:pict w14:anchorId="55751595">
+          <v:rect id="_x0000_i1027" style="width:0;height:1.5pt" o:hralign="center" o:hrstd="t" o:hr="t" fillcolor="#a0a0a0" stroked="f"/>
+        </w:pict>
+      </w:r>
+    </w:p>
+    <w:p>
+      <w:pPr>
+        <w:spacing w:before="100" w:beforeAutospacing="1" w:after="100" w:afterAutospacing="1" w:line="240" w:lineRule="auto"/>
+        <w:outlineLvl w:val="1"/>
+        <w:rPr>
+          <w:rFonts w:ascii="Verdana" w:eastAsia="Times New Roman" w:hAnsi="Verdana" w:cs="Times New Roman"/>
+          <w:b/>
+          <w:bCs/>
+          <w:kern w:val="0"/>
+          <w:sz w:val="36"/>
+          <w:szCs w:val="36"/>
+          <w:lang w:eastAsia="en-CA"/>
+          <w14:ligatures w14:val="none"/>
+        </w:rPr>
+      </w:pPr>
+      <w:r>
+        <w:rPr>
+          <w:rFonts w:ascii="Segoe UI Emoji" w:eastAsia="Times New Roman" w:hAnsi="Segoe UI Emoji" w:cs="Segoe UI Emoji"/>
+          <w:b/>
+          <w:bCs/>
+          <w:kern w:val="0"/>
+          <w:sz w:val="36"/>
+          <w:szCs w:val="36"/>
+          <w:lang w:eastAsia="en-CA"/>
+          <w14:ligatures w14:val="none"/>
+        </w:rPr>
+        <w:t>🧾</w:t>
+      </w:r>
+      <w:r>
+        <w:rPr>
+          <w:rFonts w:ascii="Verdana" w:eastAsia="Times New Roman" w:hAnsi="Verdana" w:cs="Times New Roman"/>
+          <w:b/>
+          <w:bCs/>
+          <w:kern w:val="0"/>
+          <w:sz w:val="36"/>
+          <w:szCs w:val="36"/>
+          <w:lang w:eastAsia="en-CA"/>
+          <w14:ligatures w14:val="none"/>
+        </w:rPr>
+        <w:t xml:space="preserve"> Naming Conventions</w:t>
+      </w:r>
+    </w:p>
+    <w:p>
+      <w:pPr>
+        <w:numPr>
+          <w:ilvl w:val="0"/>
+          <w:numId w:val="9"/>
+        </w:numPr>
+        <w:spacing w:before="100" w:beforeAutospacing="1" w:after="100" w:afterAutospacing="1" w:line="240" w:lineRule="auto"/>
+        <w:rPr>
+          <w:rFonts w:ascii="Verdana" w:eastAsia="Times New Roman" w:hAnsi="Verdana" w:cs="Times New Roman"/>
+          <w:kern w:val="0"/>
+          <w:sz w:val="24"/>
+          <w:szCs w:val="24"/>
+          <w:lang w:eastAsia="en-CA"/>
+          <w14:ligatures w14:val="none"/>
+        </w:rPr>
+      </w:pPr>
+      <w:r>
+        <w:rPr>
+          <w:rFonts w:ascii="Verdana" w:eastAsia="Times New Roman" w:hAnsi="Verdana" w:cs="Times New Roman"/>
+          <w:kern w:val="0"/>
+          <w:sz w:val="24"/>
+          <w:szCs w:val="24"/>
+          <w:lang w:eastAsia="en-CA"/>
+          <w14:ligatures w14:val="none"/>
+        </w:rPr>
+        <w:t xml:space="preserve">Format: </w:t>
+      </w:r>
+      <w:r>
+        <w:rPr>
+          <w:rFonts w:ascii="Verdana" w:eastAsia="Times New Roman" w:hAnsi="Verdana" w:cs="Courier New"/>
+          <w:kern w:val="0"/>
+          <w:sz w:val="20"/>
+          <w:szCs w:val="20"/>
+          <w:lang w:eastAsia="en-CA"/>
+          <w14:ligatures w14:val="none"/>
+        </w:rPr>
+        <w:t>DocumentName_Project1_vX.X</w:t>
+      </w:r>
+      <w:r>
+        <w:rPr>
+          <w:rFonts w:ascii="Verdana" w:eastAsia="Times New Roman" w:hAnsi="Verdana" w:cs="Times New Roman"/>
+          <w:kern w:val="0"/>
+          <w:sz w:val="24"/>
+          <w:szCs w:val="24"/>
+          <w:lang w:eastAsia="en-CA"/>
+          <w14:ligatures w14:val="none"/>
+        </w:rPr>
+        <w:br/>
+      </w:r>
+      <w:r>
+        <w:rPr>
+          <w:rFonts w:ascii="Verdana" w:eastAsia="Times New Roman" w:hAnsi="Verdana" w:cs="Times New Roman"/>
+          <w:i/>
+          <w:iCs/>
+          <w:kern w:val="0"/>
+          <w:sz w:val="24"/>
+          <w:szCs w:val="24"/>
+          <w:lang w:eastAsia="en-CA"/>
+          <w14:ligatures w14:val="none"/>
+        </w:rPr>
+        <w:t>Example</w:t>
+      </w:r>
+      <w:r>
+        <w:rPr>
+          <w:rFonts w:ascii="Verdana" w:eastAsia="Times New Roman" w:hAnsi="Verdana" w:cs="Times New Roman"/>
+          <w:kern w:val="0"/>
+          <w:sz w:val="24"/>
+          <w:szCs w:val="24"/>
+          <w:lang w:eastAsia="en-CA"/>
+          <w14:ligatures w14:val="none"/>
+        </w:rPr>
+        <w:t xml:space="preserve">: </w:t>
+      </w:r>
+      <w:r>
+        <w:rPr>
+          <w:rFonts w:ascii="Verdana" w:eastAsia="Times New Roman" w:hAnsi="Verdana" w:cs="Courier New"/>
+          <w:kern w:val="0"/>
+          <w:sz w:val="20"/>
+          <w:szCs w:val="20"/>
+          <w:lang w:eastAsia="en-CA"/>
+          <w14:ligatures w14:val="none"/>
+        </w:rPr>
+        <w:t>ProjectCharter_Project1_v1.0.docx</w:t>
+      </w:r>
+    </w:p>
+    <w:p>
+      <w:pPr>
+        <w:numPr>
+          <w:ilvl w:val="0"/>
+          <w:numId w:val="9"/>
+        </w:numPr>
+        <w:spacing w:before="100" w:beforeAutospacing="1" w:after="100" w:afterAutospacing="1" w:line="240" w:lineRule="auto"/>
+        <w:rPr>
+          <w:rFonts w:ascii="Verdana" w:eastAsia="Times New Roman" w:hAnsi="Verdana" w:cs="Times New Roman"/>
+          <w:kern w:val="0"/>
+          <w:sz w:val="24"/>
+          <w:szCs w:val="24"/>
+          <w:lang w:eastAsia="en-CA"/>
+          <w14:ligatures w14:val="none"/>
+        </w:rPr>
+      </w:pPr>
+      <w:r>
+        <w:rPr>
+          <w:rFonts w:ascii="Verdana" w:eastAsia="Times New Roman" w:hAnsi="Verdana" w:cs="Times New Roman"/>
+          <w:kern w:val="0"/>
+          <w:sz w:val="24"/>
+          <w:szCs w:val="24"/>
+          <w:lang w:eastAsia="en-CA"/>
+          <w14:ligatures w14:val="none"/>
+        </w:rPr>
+        <w:t>Suffixes:</w:t>
+      </w:r>
+    </w:p>
+    <w:p>
+      <w:pPr>
+        <w:numPr>
+          <w:ilvl w:val="1"/>
+          <w:numId w:val="9"/>
+        </w:numPr>
+        <w:spacing w:before="100" w:beforeAutospacing="1" w:after="100" w:afterAutospacing="1" w:line="240" w:lineRule="auto"/>
+        <w:rPr>
+          <w:rFonts w:ascii="Verdana" w:eastAsia="Times New Roman" w:hAnsi="Verdana" w:cs="Times New Roman"/>
+          <w:kern w:val="0"/>
+          <w:sz w:val="24"/>
+          <w:szCs w:val="24"/>
+          <w:lang w:eastAsia="en-CA"/>
+          <w14:ligatures w14:val="none"/>
+        </w:rPr>
+      </w:pPr>
+      <w:r>
+        <w:rPr>
+          <w:rFonts w:ascii="Verdana" w:eastAsia="Times New Roman" w:hAnsi="Verdana" w:cs="Times New Roman"/>
+          <w:kern w:val="0"/>
+          <w:sz w:val="24"/>
+          <w:szCs w:val="24"/>
+          <w:lang w:eastAsia="en-CA"/>
+          <w14:ligatures w14:val="none"/>
+        </w:rPr>
+        <w:t xml:space="preserve">Use </w:t>
+      </w:r>
+      <w:r>
+        <w:rPr>
+          <w:rFonts w:ascii="Verdana" w:eastAsia="Times New Roman" w:hAnsi="Verdana" w:cs="Courier New"/>
+          <w:kern w:val="0"/>
+          <w:sz w:val="20"/>
+          <w:szCs w:val="20"/>
+          <w:lang w:eastAsia="en-CA"/>
+          <w14:ligatures w14:val="none"/>
+        </w:rPr>
+        <w:t>_Draft</w:t>
+      </w:r>
+      <w:r>
+        <w:rPr>
+          <w:rFonts w:ascii="Verdana" w:eastAsia="Times New Roman" w:hAnsi="Verdana" w:cs="Times New Roman"/>
+          <w:kern w:val="0"/>
+          <w:sz w:val="24"/>
+          <w:szCs w:val="24"/>
+          <w:lang w:eastAsia="en-CA"/>
+          <w14:ligatures w14:val="none"/>
+        </w:rPr>
+        <w:t xml:space="preserve"> for in-progress versions</w:t>
+      </w:r>
+    </w:p>
+    <w:p>
+      <w:pPr>
+        <w:numPr>
+          <w:ilvl w:val="1"/>
+          <w:numId w:val="9"/>
+        </w:numPr>
+        <w:spacing w:before="100" w:beforeAutospacing="1" w:after="100" w:afterAutospacing="1" w:line="240" w:lineRule="auto"/>
+        <w:rPr>
+          <w:rFonts w:ascii="Verdana" w:eastAsia="Times New Roman" w:hAnsi="Verdana" w:cs="Times New Roman"/>
+          <w:kern w:val="0"/>
+          <w:sz w:val="24"/>
+          <w:szCs w:val="24"/>
+          <w:lang w:eastAsia="en-CA"/>
+          <w14:ligatures w14:val="none"/>
+        </w:rPr>
+      </w:pPr>
+      <w:r>
+        <w:rPr>
+          <w:rFonts w:ascii="Verdana" w:eastAsia="Times New Roman" w:hAnsi="Verdana" w:cs="Times New Roman"/>
+          <w:kern w:val="0"/>
+          <w:sz w:val="24"/>
+          <w:szCs w:val="24"/>
+          <w:lang w:eastAsia="en-CA"/>
+          <w14:ligatures w14:val="none"/>
+        </w:rPr>
+        <w:t xml:space="preserve">Use </w:t>
+      </w:r>
+      <w:r>
+        <w:rPr>
+          <w:rFonts w:ascii="Verdana" w:eastAsia="Times New Roman" w:hAnsi="Verdana" w:cs="Courier New"/>
+          <w:kern w:val="0"/>
+          <w:sz w:val="20"/>
+          <w:szCs w:val="20"/>
+          <w:lang w:eastAsia="en-CA"/>
+          <w14:ligatures w14:val="none"/>
+        </w:rPr>
+        <w:t>_Approved</w:t>
+      </w:r>
+      <w:r>
+        <w:rPr>
+          <w:rFonts w:ascii="Verdana" w:eastAsia="Times New Roman" w:hAnsi="Verdana" w:cs="Times New Roman"/>
+          <w:kern w:val="0"/>
+          <w:sz w:val="24"/>
+          <w:szCs w:val="24"/>
+          <w:lang w:eastAsia="en-CA"/>
+          <w14:ligatures w14:val="none"/>
+        </w:rPr>
+        <w:t xml:space="preserve"> for finalized versions</w:t>
+      </w:r>
+    </w:p>
+    <w:p>
+      <w:pPr>
+        <w:numPr>
+          <w:ilvl w:val="0"/>
+          <w:numId w:val="9"/>
+        </w:numPr>
+        <w:spacing w:before="100" w:beforeAutospacing="1" w:after="100" w:afterAutospacing="1" w:line="240" w:lineRule="auto"/>
+        <w:rPr>
+          <w:rFonts w:ascii="Verdana" w:eastAsia="Times New Roman" w:hAnsi="Verdana" w:cs="Times New Roman"/>
+          <w:kern w:val="0"/>
+          <w:sz w:val="24"/>
+          <w:szCs w:val="24"/>
+          <w:lang w:eastAsia="en-CA"/>
+          <w14:ligatures w14:val="none"/>
+        </w:rPr>
+      </w:pPr>
+      <w:r>
+        <w:rPr>
+          <w:rFonts w:ascii="Verdana" w:eastAsia="Times New Roman" w:hAnsi="Verdana" w:cs="Times New Roman"/>
+          <w:kern w:val="0"/>
+          <w:sz w:val="24"/>
+          <w:szCs w:val="24"/>
+          <w:lang w:eastAsia="en-CA"/>
+          <w14:ligatures w14:val="none"/>
+        </w:rPr>
+        <w:t>For multi-contributor drafts, append the date or author initials:</w:t>
+      </w:r>
+      <w:r>
+        <w:rPr>
+          <w:rFonts w:ascii="Verdana" w:eastAsia="Times New Roman" w:hAnsi="Verdana" w:cs="Times New Roman"/>
+          <w:kern w:val="0"/>
+          <w:sz w:val="24"/>
+          <w:szCs w:val="24"/>
+          <w:lang w:eastAsia="en-CA"/>
+          <w14:ligatures w14:val="none"/>
+        </w:rPr>
+        <w:br/>
+      </w:r>
+      <w:r>
+        <w:rPr>
+          <w:rFonts w:ascii="Verdana" w:eastAsia="Times New Roman" w:hAnsi="Verdana" w:cs="Times New Roman"/>
+          <w:i/>
+          <w:iCs/>
+          <w:kern w:val="0"/>
+          <w:sz w:val="24"/>
+          <w:szCs w:val="24"/>
+          <w:lang w:eastAsia="en-CA"/>
+          <w14:ligatures w14:val="none"/>
+        </w:rPr>
+        <w:t>Example</w:t>
+      </w:r>
+      <w:r>
+        <w:rPr>
+          <w:rFonts w:ascii="Verdana" w:eastAsia="Times New Roman" w:hAnsi="Verdana" w:cs="Times New Roman"/>
+          <w:kern w:val="0"/>
+          <w:sz w:val="24"/>
+          <w:szCs w:val="24"/>
+          <w:lang w:eastAsia="en-CA"/>
+          <w14:ligatures w14:val="none"/>
+        </w:rPr>
+        <w:t xml:space="preserve">: </w:t>
+      </w:r>
+      <w:r>
+        <w:rPr>
+          <w:rFonts w:ascii="Verdana" w:eastAsia="Times New Roman" w:hAnsi="Verdana" w:cs="Courier New"/>
+          <w:kern w:val="0"/>
+          <w:sz w:val="20"/>
+          <w:szCs w:val="20"/>
+          <w:lang w:eastAsia="en-CA"/>
+          <w14:ligatures w14:val="none"/>
+        </w:rPr>
+        <w:t>ProjectCharter_Project1_Draft_v0.1_20250804_JD.docx</w:t>
+      </w:r>
+    </w:p>
+    <w:p>
+      <w:pPr>
+        <w:spacing w:after="0" w:line="240" w:lineRule="auto"/>
+        <w:rPr>
+          <w:rFonts w:ascii="Verdana" w:eastAsia="Times New Roman" w:hAnsi="Verdana" w:cs="Times New Roman"/>
+          <w:kern w:val="0"/>
+          <w:sz w:val="24"/>
+          <w:szCs w:val="24"/>
+          <w:lang w:eastAsia="en-CA"/>
+          <w14:ligatures w14:val="none"/>
+        </w:rPr>
+      </w:pPr>
+      <w:r>
+        <w:rPr>
+          <w:rFonts w:ascii="Verdana" w:eastAsia="Times New Roman" w:hAnsi="Verdana" w:cs="Times New Roman"/>
+          <w:kern w:val="0"/>
+          <w:sz w:val="24"/>
+          <w:szCs w:val="24"/>
+          <w:lang w:eastAsia="en-CA"/>
+          <w14:ligatures w14:val="none"/>
+        </w:rPr>
+        <w:pict w14:anchorId="07C9D4AB">
+          <v:rect id="_x0000_i1028" style="width:0;height:1.5pt" o:hralign="center" o:hrstd="t" o:hr="t" fillcolor="#a0a0a0" stroked="f"/>
+        </w:pict>
+      </w:r>
+    </w:p>
+    <w:p>
+      <w:pPr>
+        <w:spacing w:before="100" w:beforeAutospacing="1" w:after="100" w:afterAutospacing="1" w:line="240" w:lineRule="auto"/>
+        <w:outlineLvl w:val="1"/>
+        <w:rPr>
+          <w:rFonts w:ascii="Verdana" w:eastAsia="Times New Roman" w:hAnsi="Verdana" w:cs="Times New Roman"/>
+          <w:b/>
+          <w:bCs/>
+          <w:kern w:val="0"/>
+          <w:sz w:val="36"/>
+          <w:szCs w:val="36"/>
+          <w:lang w:eastAsia="en-CA"/>
+          <w14:ligatures w14:val="none"/>
+        </w:rPr>
+      </w:pPr>
+      <w:r>
+        <w:rPr>
+          <w:rFonts w:ascii="Segoe UI Emoji" w:eastAsia="Times New Roman" w:hAnsi="Segoe UI Emoji" w:cs="Segoe UI Emoji"/>
+          <w:b/>
+          <w:bCs/>
+          <w:kern w:val="0"/>
+          <w:sz w:val="36"/>
+          <w:szCs w:val="36"/>
+          <w:lang w:eastAsia="en-CA"/>
+          <w14:ligatures w14:val="none"/>
+        </w:rPr>
+        <w:t>📌</w:t>
+      </w:r>
+      <w:r>
+        <w:rPr>
+          <w:rFonts w:ascii="Verdana" w:eastAsia="Times New Roman" w:hAnsi="Verdana" w:cs="Times New Roman"/>
+          <w:b/>
+          <w:bCs/>
+          <w:kern w:val="0"/>
+          <w:sz w:val="36"/>
+          <w:szCs w:val="36"/>
+          <w:lang w:eastAsia="en-CA"/>
+          <w14:ligatures w14:val="none"/>
+        </w:rPr>
+        <w:t xml:space="preserve"> Best Practices</w:t>
+      </w:r>
+    </w:p>
+    <w:p>
+      <w:pPr>
+        <w:numPr>
+          <w:ilvl w:val="0"/>
+          <w:numId w:val="10"/>
+        </w:numPr>
+        <w:spacing w:before="100" w:beforeAutospacing="1" w:after="100" w:afterAutospacing="1" w:line="240" w:lineRule="auto"/>
+        <w:rPr>
+          <w:rFonts w:ascii="Verdana" w:eastAsia="Times New Roman" w:hAnsi="Verdana" w:cs="Times New Roman"/>
+          <w:kern w:val="0"/>
+          <w:sz w:val="24"/>
+          <w:szCs w:val="24"/>
+          <w:lang w:eastAsia="en-CA"/>
+          <w14:ligatures w14:val="none"/>
+        </w:rPr>
+      </w:pPr>
+      <w:r>
+        <w:rPr>
+          <w:rFonts w:ascii="Verdana" w:eastAsia="Times New Roman" w:hAnsi="Verdana" w:cs="Times New Roman"/>
+          <w:kern w:val="0"/>
+          <w:sz w:val="24"/>
+          <w:szCs w:val="24"/>
+          <w:lang w:eastAsia="en-CA"/>
+          <w14:ligatures w14:val="none"/>
+        </w:rPr>
+        <w:t>Restrict editing access to authorized personnel only</w:t>
+      </w:r>
+    </w:p>
+    <w:p>
+      <w:pPr>
+        <w:numPr>
+          <w:ilvl w:val="0"/>
+          <w:numId w:val="10"/>
+        </w:numPr>
+        <w:spacing w:before="100" w:beforeAutospacing="1" w:after="100" w:afterAutospacing="1" w:line="240" w:lineRule="auto"/>
+        <w:rPr>
+          <w:rFonts w:ascii="Verdana" w:eastAsia="Times New Roman" w:hAnsi="Verdana" w:cs="Times New Roman"/>
+          <w:kern w:val="0"/>
+          <w:sz w:val="24"/>
+          <w:szCs w:val="24"/>
+          <w:lang w:eastAsia="en-CA"/>
+          <w14:ligatures w14:val="none"/>
+        </w:rPr>
+      </w:pPr>
+      <w:r>
+        <w:rPr>
+          <w:rFonts w:ascii="Verdana" w:eastAsia="Times New Roman" w:hAnsi="Verdana" w:cs="Times New Roman"/>
+          <w:kern w:val="0"/>
+          <w:sz w:val="24"/>
+          <w:szCs w:val="24"/>
+          <w:lang w:eastAsia="en-CA"/>
+          <w14:ligatures w14:val="none"/>
+        </w:rPr>
+        <w:t>Use consistent file formats:</w:t>
+      </w:r>
+    </w:p>
+    <w:p>
+      <w:pPr>
+        <w:numPr>
+          <w:ilvl w:val="1"/>
+          <w:numId w:val="10"/>
+        </w:numPr>
+        <w:spacing w:before="100" w:beforeAutospacing="1" w:after="100" w:afterAutospacing="1" w:line="240" w:lineRule="auto"/>
+        <w:rPr>
+          <w:rFonts w:ascii="Verdana" w:eastAsia="Times New Roman" w:hAnsi="Verdana" w:cs="Times New Roman"/>
+          <w:kern w:val="0"/>
+          <w:sz w:val="24"/>
+          <w:szCs w:val="24"/>
+          <w:lang w:eastAsia="en-CA"/>
+          <w14:ligatures w14:val="none"/>
+        </w:rPr>
+      </w:pPr>
+      <w:r>
+        <w:rPr>
+          <w:rFonts w:ascii="Verdana" w:eastAsia="Times New Roman" w:hAnsi="Verdana" w:cs="Courier New"/>
+          <w:kern w:val="0"/>
+          <w:sz w:val="20"/>
+          <w:szCs w:val="20"/>
+          <w:lang w:eastAsia="en-CA"/>
+          <w14:ligatures w14:val="none"/>
+        </w:rPr>
+        <w:t>.docx</w:t>
+      </w:r>
+      <w:r>
+        <w:rPr>
+          <w:rFonts w:ascii="Verdana" w:eastAsia="Times New Roman" w:hAnsi="Verdana" w:cs="Times New Roman"/>
+          <w:kern w:val="0"/>
+          <w:sz w:val="24"/>
+          <w:szCs w:val="24"/>
+          <w:lang w:eastAsia="en-CA"/>
+          <w14:ligatures w14:val="none"/>
+        </w:rPr>
+        <w:t xml:space="preserve"> for narratives</w:t>
+      </w:r>
+    </w:p>
+    <w:p>
+      <w:pPr>
+        <w:numPr>
+          <w:ilvl w:val="1"/>
+          <w:numId w:val="10"/>
+        </w:numPr>
+        <w:spacing w:before="100" w:beforeAutospacing="1" w:after="100" w:afterAutospacing="1" w:line="240" w:lineRule="auto"/>
+        <w:rPr>
+          <w:rFonts w:ascii="Verdana" w:eastAsia="Times New Roman" w:hAnsi="Verdana" w:cs="Times New Roman"/>
+          <w:kern w:val="0"/>
+          <w:sz w:val="24"/>
+          <w:szCs w:val="24"/>
+          <w:lang w:eastAsia="en-CA"/>
+          <w14:ligatures w14:val="none"/>
+        </w:rPr>
+      </w:pPr>
+      <w:r>
+        <w:rPr>
+          <w:rFonts w:ascii="Verdana" w:eastAsia="Times New Roman" w:hAnsi="Verdana" w:cs="Courier New"/>
+          <w:kern w:val="0"/>
+          <w:sz w:val="20"/>
+          <w:szCs w:val="20"/>
+          <w:lang w:eastAsia="en-CA"/>
+          <w14:ligatures w14:val="none"/>
+        </w:rPr>
+        <w:t>.xlsx</w:t>
+      </w:r>
+      <w:r>
+        <w:rPr>
+          <w:rFonts w:ascii="Verdana" w:eastAsia="Times New Roman" w:hAnsi="Verdana" w:cs="Times New Roman"/>
+          <w:kern w:val="0"/>
+          <w:sz w:val="24"/>
+          <w:szCs w:val="24"/>
+          <w:lang w:eastAsia="en-CA"/>
+          <w14:ligatures w14:val="none"/>
+        </w:rPr>
+        <w:t xml:space="preserve"> for data and requirements</w:t>
+      </w:r>
+    </w:p>
+    <w:p>
+      <w:pPr>
+        <w:numPr>
+          <w:ilvl w:val="1"/>
+          <w:numId w:val="10"/>
+        </w:numPr>
+        <w:spacing w:before="100" w:beforeAutospacing="1" w:after="100" w:afterAutospacing="1" w:line="240" w:lineRule="auto"/>
+        <w:rPr>
+          <w:rFonts w:ascii="Verdana" w:eastAsia="Times New Roman" w:hAnsi="Verdana" w:cs="Times New Roman"/>
+          <w:kern w:val="0"/>
+          <w:sz w:val="24"/>
+          <w:szCs w:val="24"/>
+          <w:lang w:eastAsia="en-CA"/>
+          <w14:ligatures w14:val="none"/>
+        </w:rPr>
+      </w:pPr>
+      <w:r>
+        <w:rPr>
+          <w:rFonts w:ascii="Verdana" w:eastAsia="Times New Roman" w:hAnsi="Verdana" w:cs="Courier New"/>
+          <w:kern w:val="0"/>
+          <w:sz w:val="20"/>
+          <w:szCs w:val="20"/>
+          <w:lang w:eastAsia="en-CA"/>
+          <w14:ligatures w14:val="none"/>
+        </w:rPr>
+        <w:t>.pdf</w:t>
+      </w:r>
+      <w:r>
+        <w:rPr>
+          <w:rFonts w:ascii="Verdana" w:eastAsia="Times New Roman" w:hAnsi="Verdana" w:cs="Times New Roman"/>
+          <w:kern w:val="0"/>
+          <w:sz w:val="24"/>
+          <w:szCs w:val="24"/>
+          <w:lang w:eastAsia="en-CA"/>
+          <w14:ligatures w14:val="none"/>
+        </w:rPr>
+        <w:t xml:space="preserve"> for </w:t>
+      </w:r>
+      <w:proofErr w:type="gramStart"/>
+      <w:r>
+        <w:rPr>
+          <w:rFonts w:ascii="Verdana" w:eastAsia="Times New Roman" w:hAnsi="Verdana" w:cs="Times New Roman"/>
+          <w:kern w:val="0"/>
+          <w:sz w:val="24"/>
+          <w:szCs w:val="24"/>
+          <w:lang w:eastAsia="en-CA"/>
+          <w14:ligatures w14:val="none"/>
+        </w:rPr>
+        <w:t>finalized,</w:t>
+      </w:r>
+      <w:proofErr w:type="gramEnd"/>
+      <w:r>
+        <w:rPr>
+          <w:rFonts w:ascii="Verdana" w:eastAsia="Times New Roman" w:hAnsi="Verdana" w:cs="Times New Roman"/>
+          <w:kern w:val="0"/>
+          <w:sz w:val="24"/>
+          <w:szCs w:val="24"/>
+          <w:lang w:eastAsia="en-CA"/>
+          <w14:ligatures w14:val="none"/>
+        </w:rPr>
+        <w:t xml:space="preserve"> non-editable versions</w:t>
+      </w:r>
+    </w:p>
+    <w:p>
+      <w:pPr>
+        <w:numPr>
+          <w:ilvl w:val="0"/>
+          <w:numId w:val="10"/>
+        </w:numPr>
+        <w:spacing w:before="100" w:beforeAutospacing="1" w:after="100" w:afterAutospacing="1" w:line="240" w:lineRule="auto"/>
+        <w:rPr>
+          <w:rFonts w:ascii="Verdana" w:eastAsia="Times New Roman" w:hAnsi="Verdana" w:cs="Times New Roman"/>
+          <w:kern w:val="0"/>
+          <w:sz w:val="24"/>
+          <w:szCs w:val="24"/>
+          <w:lang w:eastAsia="en-CA"/>
+          <w14:ligatures w14:val="none"/>
+        </w:rPr>
+      </w:pPr>
+      <w:r>
+        <w:rPr>
+          <w:rFonts w:ascii="Verdana" w:eastAsia="Times New Roman" w:hAnsi="Verdana" w:cs="Times New Roman"/>
+          <w:kern w:val="0"/>
+          <w:sz w:val="24"/>
+          <w:szCs w:val="24"/>
+          <w:lang w:eastAsia="en-CA"/>
+          <w14:ligatures w14:val="none"/>
+        </w:rPr>
+        <w:t>Periodically review and archive outdated files to keep the repository clean</w:t>
+      </w:r>
+    </w:p>
+    <w:p>
+      <w:pPr>
+        <w:numPr>
+          <w:ilvl w:val="0"/>
+          <w:numId w:val="10"/>
+        </w:numPr>
+        <w:spacing w:before="100" w:beforeAutospacing="1" w:after="100" w:afterAutospacing="1" w:line="240" w:lineRule="auto"/>
+        <w:rPr>
+          <w:rFonts w:ascii="Verdana" w:eastAsia="Times New Roman" w:hAnsi="Verdana" w:cs="Times New Roman"/>
+          <w:kern w:val="0"/>
+          <w:sz w:val="24"/>
+          <w:szCs w:val="24"/>
+          <w:lang w:eastAsia="en-CA"/>
+          <w14:ligatures w14:val="none"/>
+        </w:rPr>
+      </w:pPr>
+      <w:r>
+        <w:rPr>
+          <w:rFonts w:ascii="Verdana" w:eastAsia="Times New Roman" w:hAnsi="Verdana" w:cs="Times New Roman"/>
+          <w:kern w:val="0"/>
+          <w:sz w:val="24"/>
+          <w:szCs w:val="24"/>
+          <w:lang w:eastAsia="en-CA"/>
+          <w14:ligatures w14:val="none"/>
+        </w:rPr>
+        <w:t>Ensure alignment with PMO standards or established methodologies (e.g., PMBOK, PRINCE2)</w:t>
+      </w:r>
+    </w:p>
+    <w:p>
+      <w:pPr>
+        <w:spacing w:after="0" w:line="240" w:lineRule="auto"/>
+        <w:rPr>
+          <w:rFonts w:ascii="Verdana" w:eastAsia="Times New Roman" w:hAnsi="Verdana" w:cs="Times New Roman"/>
+          <w:kern w:val="0"/>
+          <w:sz w:val="24"/>
+          <w:szCs w:val="24"/>
+          <w:lang w:eastAsia="en-CA"/>
+          <w14:ligatures w14:val="none"/>
+        </w:rPr>
+      </w:pPr>
+      <w:r>
+        <w:rPr>
+          <w:rFonts w:ascii="Verdana" w:eastAsia="Times New Roman" w:hAnsi="Verdana" w:cs="Times New Roman"/>
+          <w:kern w:val="0"/>
+          <w:sz w:val="24"/>
+          <w:szCs w:val="24"/>
+          <w:lang w:eastAsia="en-CA"/>
+          <w14:ligatures w14:val="none"/>
+        </w:rPr>
+        <w:lastRenderedPageBreak/>
+        <w:pict w14:anchorId="64F047EF">
+          <v:rect id="_x0000_i1029" style="width:0;height:1.5pt" o:hralign="center" o:hrstd="t" o:hr="t" fillcolor="#a0a0a0" stroked="f"/>
+        </w:pict>
+      </w:r>
+    </w:p>
+    <w:p>
+      <w:pPr>
+        <w:spacing w:before="100" w:beforeAutospacing="1" w:after="100" w:afterAutospacing="1" w:line="240" w:lineRule="auto"/>
+        <w:outlineLvl w:val="1"/>
+        <w:rPr>
+          <w:rFonts w:ascii="Verdana" w:eastAsia="Times New Roman" w:hAnsi="Verdana" w:cs="Times New Roman"/>
+          <w:b/>
+          <w:bCs/>
+          <w:kern w:val="0"/>
+          <w:sz w:val="36"/>
+          <w:szCs w:val="36"/>
+          <w:lang w:eastAsia="en-CA"/>
+          <w14:ligatures w14:val="none"/>
+        </w:rPr>
+      </w:pPr>
+      <w:r>
+        <w:rPr>
+          <w:rFonts w:ascii="Segoe UI Emoji" w:eastAsia="Times New Roman" w:hAnsi="Segoe UI Emoji" w:cs="Segoe UI Emoji"/>
+          <w:b/>
+          <w:bCs/>
+          <w:kern w:val="0"/>
+          <w:sz w:val="36"/>
+          <w:szCs w:val="36"/>
+          <w:lang w:eastAsia="en-CA"/>
+          <w14:ligatures w14:val="none"/>
+        </w:rPr>
+        <w:t>📝</w:t>
+      </w:r>
+      <w:r>
+        <w:rPr>
+          <w:rFonts w:ascii="Verdana" w:eastAsia="Times New Roman" w:hAnsi="Verdana" w:cs="Times New Roman"/>
+          <w:b/>
+          <w:bCs/>
+          <w:kern w:val="0"/>
+          <w:sz w:val="36"/>
+          <w:szCs w:val="36"/>
+          <w:lang w:eastAsia="en-CA"/>
+          <w14:ligatures w14:val="none"/>
+        </w:rPr>
+        <w:t xml:space="preserve"> Notes</w:t>
+      </w:r>
+    </w:p>
+    <w:p>
+      <w:pPr>
+        <w:numPr>
+          <w:ilvl w:val="0"/>
+          <w:numId w:val="11"/>
+        </w:numPr>
+        <w:spacing w:before="100" w:beforeAutospacing="1" w:after="100" w:afterAutospacing="1" w:line="240" w:lineRule="auto"/>
+        <w:rPr>
+          <w:rFonts w:ascii="Verdana" w:eastAsia="Times New Roman" w:hAnsi="Verdana" w:cs="Times New Roman"/>
+          <w:kern w:val="0"/>
+          <w:sz w:val="24"/>
+          <w:szCs w:val="24"/>
+          <w:lang w:eastAsia="en-CA"/>
+          <w14:ligatures w14:val="none"/>
+        </w:rPr>
+      </w:pPr>
+      <w:r>
+        <w:rPr>
+          <w:rFonts w:ascii="Verdana" w:eastAsia="Times New Roman" w:hAnsi="Verdana" w:cs="Times New Roman"/>
+          <w:kern w:val="0"/>
+          <w:sz w:val="24"/>
+          <w:szCs w:val="24"/>
+          <w:lang w:eastAsia="en-CA"/>
+          <w14:ligatures w14:val="none"/>
+        </w:rPr>
+        <w:t>If transitioning to a shared drive or cloud platform, configure folder permissions to align with organizational governance policies</w:t>
+      </w:r>
+    </w:p>
+    <w:p>
+      <w:pPr>
+        <w:numPr>
+          <w:ilvl w:val="0"/>
+          <w:numId w:val="11"/>
+        </w:numPr>
+        <w:spacing w:before="100" w:beforeAutospacing="1" w:after="100" w:afterAutospacing="1" w:line="240" w:lineRule="auto"/>
+        <w:rPr>
+          <w:rFonts w:ascii="Verdana" w:eastAsia="Times New Roman" w:hAnsi="Verdana" w:cs="Times New Roman"/>
+          <w:kern w:val="0"/>
+          <w:sz w:val="24"/>
+          <w:szCs w:val="24"/>
+          <w:lang w:eastAsia="en-CA"/>
+          <w14:ligatures w14:val="none"/>
+        </w:rPr>
+      </w:pPr>
+      <w:r>
+        <w:rPr>
+          <w:rFonts w:ascii="Verdana" w:eastAsia="Times New Roman" w:hAnsi="Verdana" w:cs="Times New Roman"/>
+          <w:kern w:val="0"/>
+          <w:sz w:val="24"/>
+          <w:szCs w:val="24"/>
+          <w:lang w:eastAsia="en-CA"/>
+          <w14:ligatures w14:val="none"/>
+        </w:rPr>
+        <w:t>Contact the project manager for access to templates, approval workflows, or clarification on documentation standards</w:t>
+      </w:r>
+    </w:p>
+    <w:p>
+      <w:pPr>
+        <w:spacing w:after="0" w:line="240" w:lineRule="auto"/>
+        <w:rPr>
+          <w:rFonts w:ascii="Verdana" w:eastAsia="Times New Roman" w:hAnsi="Verdana" w:cs="Times New Roman"/>
+          <w:kern w:val="0"/>
+          <w:sz w:val="24"/>
+          <w:szCs w:val="24"/>
+          <w:lang w:eastAsia="en-CA"/>
+          <w14:ligatures w14:val="none"/>
+        </w:rPr>
+      </w:pPr>
+      <w:r>
+        <w:rPr>
+          <w:rFonts w:ascii="Verdana" w:eastAsia="Times New Roman" w:hAnsi="Verdana" w:cs="Times New Roman"/>
+          <w:kern w:val="0"/>
+          <w:sz w:val="24"/>
+          <w:szCs w:val="24"/>
+          <w:lang w:eastAsia="en-CA"/>
+          <w14:ligatures w14:val="none"/>
+        </w:rPr>
+        <w:pict w14:anchorId="71049548">
+          <v:rect id="_x0000_i1030" style="width:0;height:1.5pt" o:hralign="center" o:hrstd="t" o:hr="t" fillcolor="#a0a0a0" stroked="f"/>
+        </w:pict>
+      </w:r>
+    </w:p>
+    <w:p>
+      <w:pPr>
+        <w:spacing w:before="100" w:beforeAutospacing="1" w:after="100" w:afterAutospacing="1" w:line="240" w:lineRule="auto"/>
+        <w:rPr>
+          <w:rFonts w:ascii="Verdana" w:eastAsia="Times New Roman" w:hAnsi="Verdana" w:cs="Times New Roman"/>
+          <w:kern w:val="0"/>
+          <w:sz w:val="24"/>
+          <w:szCs w:val="24"/>
+          <w:lang w:eastAsia="en-CA"/>
+          <w14:ligatures w14:val="none"/>
+        </w:rPr>
+      </w:pPr>
+      <w:r>
+        <w:rPr>
+          <w:rFonts w:ascii="Verdana" w:eastAsia="Times New Roman" w:hAnsi="Verdana" w:cs="Times New Roman"/>
+          <w:kern w:val="0"/>
+          <w:sz w:val="24"/>
+          <w:szCs w:val="24"/>
+          <w:lang w:eastAsia="en-CA"/>
+          <w14:ligatures w14:val="none"/>
+        </w:rPr>
+        <w:t xml:space="preserve">Would you like a </w:t>
+      </w:r>
+      <w:r>
+        <w:rPr>
+          <w:rFonts w:ascii="Verdana" w:eastAsia="Times New Roman" w:hAnsi="Verdana" w:cs="Times New Roman"/>
+          <w:b/>
+          <w:bCs/>
+          <w:kern w:val="0"/>
+          <w:sz w:val="24"/>
+          <w:szCs w:val="24"/>
+          <w:lang w:eastAsia="en-CA"/>
+          <w14:ligatures w14:val="none"/>
+        </w:rPr>
+        <w:t>printable PDF version</w:t>
+      </w:r>
+      <w:r>
+        <w:rPr>
+          <w:rFonts w:ascii="Verdana" w:eastAsia="Times New Roman" w:hAnsi="Verdana" w:cs="Times New Roman"/>
+          <w:kern w:val="0"/>
+          <w:sz w:val="24"/>
+          <w:szCs w:val="24"/>
+          <w:lang w:eastAsia="en-CA"/>
+          <w14:ligatures w14:val="none"/>
+        </w:rPr>
+        <w:t xml:space="preserve">, a </w:t>
+      </w:r>
+      <w:r>
+        <w:rPr>
+          <w:rFonts w:ascii="Verdana" w:eastAsia="Times New Roman" w:hAnsi="Verdana" w:cs="Times New Roman"/>
+          <w:b/>
+          <w:bCs/>
+          <w:kern w:val="0"/>
+          <w:sz w:val="24"/>
+          <w:szCs w:val="24"/>
+          <w:lang w:eastAsia="en-CA"/>
+          <w14:ligatures w14:val="none"/>
+        </w:rPr>
+        <w:t>markdown file</w:t>
+      </w:r>
+      <w:r>
+        <w:rPr>
+          <w:rFonts w:ascii="Verdana" w:eastAsia="Times New Roman" w:hAnsi="Verdana" w:cs="Times New Roman"/>
+          <w:kern w:val="0"/>
+          <w:sz w:val="24"/>
+          <w:szCs w:val="24"/>
+          <w:lang w:eastAsia="en-CA"/>
+          <w14:ligatures w14:val="none"/>
+        </w:rPr>
+        <w:t>, or have this embedded into your SharePoint/Confluence space? I can help with that too.</w:t>
+      </w:r>
+    </w:p>
+    <w:p>
+      <w:pPr>
+        <w:rPr>
+          <w:rFonts w:ascii="Verdana" w:hAnsi="Verdana"/>
+        </w:rPr>
+      </w:pPr>
     </w:p>
     <w:sectPr>
       <w:pgSz w:w="12240" w:h="15840"/>
@@ -311,6 +2312,304 @@
     </w:lvl>
   </w:abstractNum>
   <w:abstractNum w:abstractNumId="1" w15:restartNumberingAfterBreak="0">
+    <w:nsid w:val="0CFC3EB5"/>
+    <w:multiLevelType w:val="multilevel"/>
+    <w:tmpl w:val="B51EDC2E"/>
+    <w:lvl w:ilvl="0">
+      <w:start w:val="1"/>
+      <w:numFmt w:val="bullet"/>
+      <w:lvlText w:val=""/>
+      <w:lvlJc w:val="left"/>
+      <w:pPr>
+        <w:tabs>
+          <w:tab w:val="num" w:pos="720"/>
+        </w:tabs>
+        <w:ind w:left="720" w:hanging="360"/>
+      </w:pPr>
+      <w:rPr>
+        <w:rFonts w:ascii="Symbol" w:hAnsi="Symbol" w:hint="default"/>
+        <w:sz w:val="20"/>
+      </w:rPr>
+    </w:lvl>
+    <w:lvl w:ilvl="1">
+      <w:start w:val="1"/>
+      <w:numFmt w:val="bullet"/>
+      <w:lvlText w:val="o"/>
+      <w:lvlJc w:val="left"/>
+      <w:pPr>
+        <w:tabs>
+          <w:tab w:val="num" w:pos="1440"/>
+        </w:tabs>
+        <w:ind w:left="1440" w:hanging="360"/>
+      </w:pPr>
+      <w:rPr>
+        <w:rFonts w:ascii="Courier New" w:hAnsi="Courier New" w:hint="default"/>
+        <w:sz w:val="20"/>
+      </w:rPr>
+    </w:lvl>
+    <w:lvl w:ilvl="2" w:tentative="1">
+      <w:start w:val="1"/>
+      <w:numFmt w:val="bullet"/>
+      <w:lvlText w:val=""/>
+      <w:lvlJc w:val="left"/>
+      <w:pPr>
+        <w:tabs>
+          <w:tab w:val="num" w:pos="2160"/>
+        </w:tabs>
+        <w:ind w:left="2160" w:hanging="360"/>
+      </w:pPr>
+      <w:rPr>
+        <w:rFonts w:ascii="Wingdings" w:hAnsi="Wingdings" w:hint="default"/>
+        <w:sz w:val="20"/>
+      </w:rPr>
+    </w:lvl>
+    <w:lvl w:ilvl="3" w:tentative="1">
+      <w:start w:val="1"/>
+      <w:numFmt w:val="bullet"/>
+      <w:lvlText w:val=""/>
+      <w:lvlJc w:val="left"/>
+      <w:pPr>
+        <w:tabs>
+          <w:tab w:val="num" w:pos="2880"/>
+        </w:tabs>
+        <w:ind w:left="2880" w:hanging="360"/>
+      </w:pPr>
+      <w:rPr>
+        <w:rFonts w:ascii="Wingdings" w:hAnsi="Wingdings" w:hint="default"/>
+        <w:sz w:val="20"/>
+      </w:rPr>
+    </w:lvl>
+    <w:lvl w:ilvl="4" w:tentative="1">
+      <w:start w:val="1"/>
+      <w:numFmt w:val="bullet"/>
+      <w:lvlText w:val=""/>
+      <w:lvlJc w:val="left"/>
+      <w:pPr>
+        <w:tabs>
+          <w:tab w:val="num" w:pos="3600"/>
+        </w:tabs>
+        <w:ind w:left="3600" w:hanging="360"/>
+      </w:pPr>
+      <w:rPr>
+        <w:rFonts w:ascii="Wingdings" w:hAnsi="Wingdings" w:hint="default"/>
+        <w:sz w:val="20"/>
+      </w:rPr>
+    </w:lvl>
+    <w:lvl w:ilvl="5" w:tentative="1">
+      <w:start w:val="1"/>
+      <w:numFmt w:val="bullet"/>
+      <w:lvlText w:val=""/>
+      <w:lvlJc w:val="left"/>
+      <w:pPr>
+        <w:tabs>
+          <w:tab w:val="num" w:pos="4320"/>
+        </w:tabs>
+        <w:ind w:left="4320" w:hanging="360"/>
+      </w:pPr>
+      <w:rPr>
+        <w:rFonts w:ascii="Wingdings" w:hAnsi="Wingdings" w:hint="default"/>
+        <w:sz w:val="20"/>
+      </w:rPr>
+    </w:lvl>
+    <w:lvl w:ilvl="6" w:tentative="1">
+      <w:start w:val="1"/>
+      <w:numFmt w:val="bullet"/>
+      <w:lvlText w:val=""/>
+      <w:lvlJc w:val="left"/>
+      <w:pPr>
+        <w:tabs>
+          <w:tab w:val="num" w:pos="5040"/>
+        </w:tabs>
+        <w:ind w:left="5040" w:hanging="360"/>
+      </w:pPr>
+      <w:rPr>
+        <w:rFonts w:ascii="Wingdings" w:hAnsi="Wingdings" w:hint="default"/>
+        <w:sz w:val="20"/>
+      </w:rPr>
+    </w:lvl>
+    <w:lvl w:ilvl="7" w:tentative="1">
+      <w:start w:val="1"/>
+      <w:numFmt w:val="bullet"/>
+      <w:lvlText w:val=""/>
+      <w:lvlJc w:val="left"/>
+      <w:pPr>
+        <w:tabs>
+          <w:tab w:val="num" w:pos="5760"/>
+        </w:tabs>
+        <w:ind w:left="5760" w:hanging="360"/>
+      </w:pPr>
+      <w:rPr>
+        <w:rFonts w:ascii="Wingdings" w:hAnsi="Wingdings" w:hint="default"/>
+        <w:sz w:val="20"/>
+      </w:rPr>
+    </w:lvl>
+    <w:lvl w:ilvl="8" w:tentative="1">
+      <w:start w:val="1"/>
+      <w:numFmt w:val="bullet"/>
+      <w:lvlText w:val=""/>
+      <w:lvlJc w:val="left"/>
+      <w:pPr>
+        <w:tabs>
+          <w:tab w:val="num" w:pos="6480"/>
+        </w:tabs>
+        <w:ind w:left="6480" w:hanging="360"/>
+      </w:pPr>
+      <w:rPr>
+        <w:rFonts w:ascii="Wingdings" w:hAnsi="Wingdings" w:hint="default"/>
+        <w:sz w:val="20"/>
+      </w:rPr>
+    </w:lvl>
+  </w:abstractNum>
+  <w:abstractNum w:abstractNumId="2" w15:restartNumberingAfterBreak="0">
+    <w:nsid w:val="18564468"/>
+    <w:multiLevelType w:val="multilevel"/>
+    <w:tmpl w:val="38405D48"/>
+    <w:lvl w:ilvl="0">
+      <w:start w:val="1"/>
+      <w:numFmt w:val="bullet"/>
+      <w:lvlText w:val=""/>
+      <w:lvlJc w:val="left"/>
+      <w:pPr>
+        <w:tabs>
+          <w:tab w:val="num" w:pos="720"/>
+        </w:tabs>
+        <w:ind w:left="720" w:hanging="360"/>
+      </w:pPr>
+      <w:rPr>
+        <w:rFonts w:ascii="Symbol" w:hAnsi="Symbol" w:hint="default"/>
+        <w:sz w:val="20"/>
+      </w:rPr>
+    </w:lvl>
+    <w:lvl w:ilvl="1">
+      <w:start w:val="1"/>
+      <w:numFmt w:val="bullet"/>
+      <w:lvlText w:val="o"/>
+      <w:lvlJc w:val="left"/>
+      <w:pPr>
+        <w:tabs>
+          <w:tab w:val="num" w:pos="1440"/>
+        </w:tabs>
+        <w:ind w:left="1440" w:hanging="360"/>
+      </w:pPr>
+      <w:rPr>
+        <w:rFonts w:ascii="Courier New" w:hAnsi="Courier New" w:hint="default"/>
+        <w:sz w:val="20"/>
+      </w:rPr>
+    </w:lvl>
+    <w:lvl w:ilvl="2" w:tentative="1">
+      <w:start w:val="1"/>
+      <w:numFmt w:val="bullet"/>
+      <w:lvlText w:val=""/>
+      <w:lvlJc w:val="left"/>
+      <w:pPr>
+        <w:tabs>
+          <w:tab w:val="num" w:pos="2160"/>
+        </w:tabs>
+        <w:ind w:left="2160" w:hanging="360"/>
+      </w:pPr>
+      <w:rPr>
+        <w:rFonts w:ascii="Wingdings" w:hAnsi="Wingdings" w:hint="default"/>
+        <w:sz w:val="20"/>
+      </w:rPr>
+    </w:lvl>
+    <w:lvl w:ilvl="3" w:tentative="1">
+      <w:start w:val="1"/>
+      <w:numFmt w:val="bullet"/>
+      <w:lvlText w:val=""/>
+      <w:lvlJc w:val="left"/>
+      <w:pPr>
+        <w:tabs>
+          <w:tab w:val="num" w:pos="2880"/>
+        </w:tabs>
+        <w:ind w:left="2880" w:hanging="360"/>
+      </w:pPr>
+      <w:rPr>
+        <w:rFonts w:ascii="Wingdings" w:hAnsi="Wingdings" w:hint="default"/>
+        <w:sz w:val="20"/>
+      </w:rPr>
+    </w:lvl>
+    <w:lvl w:ilvl="4" w:tentative="1">
+      <w:start w:val="1"/>
+      <w:numFmt w:val="bullet"/>
+      <w:lvlText w:val=""/>
+      <w:lvlJc w:val="left"/>
+      <w:pPr>
+        <w:tabs>
+          <w:tab w:val="num" w:pos="3600"/>
+        </w:tabs>
+        <w:ind w:left="3600" w:hanging="360"/>
+      </w:pPr>
+      <w:rPr>
+        <w:rFonts w:ascii="Wingdings" w:hAnsi="Wingdings" w:hint="default"/>
+        <w:sz w:val="20"/>
+      </w:rPr>
+    </w:lvl>
+    <w:lvl w:ilvl="5" w:tentative="1">
+      <w:start w:val="1"/>
+      <w:numFmt w:val="bullet"/>
+      <w:lvlText w:val=""/>
+      <w:lvlJc w:val="left"/>
+      <w:pPr>
+        <w:tabs>
+          <w:tab w:val="num" w:pos="4320"/>
+        </w:tabs>
+        <w:ind w:left="4320" w:hanging="360"/>
+      </w:pPr>
+      <w:rPr>
+        <w:rFonts w:ascii="Wingdings" w:hAnsi="Wingdings" w:hint="default"/>
+        <w:sz w:val="20"/>
+      </w:rPr>
+    </w:lvl>
+    <w:lvl w:ilvl="6" w:tentative="1">
+      <w:start w:val="1"/>
+      <w:numFmt w:val="bullet"/>
+      <w:lvlText w:val=""/>
+      <w:lvlJc w:val="left"/>
+      <w:pPr>
+        <w:tabs>
+          <w:tab w:val="num" w:pos="5040"/>
+        </w:tabs>
+        <w:ind w:left="5040" w:hanging="360"/>
+      </w:pPr>
+      <w:rPr>
+        <w:rFonts w:ascii="Wingdings" w:hAnsi="Wingdings" w:hint="default"/>
+        <w:sz w:val="20"/>
+      </w:rPr>
+    </w:lvl>
+    <w:lvl w:ilvl="7" w:tentative="1">
+      <w:start w:val="1"/>
+      <w:numFmt w:val="bullet"/>
+      <w:lvlText w:val=""/>
+      <w:lvlJc w:val="left"/>
+      <w:pPr>
+        <w:tabs>
+          <w:tab w:val="num" w:pos="5760"/>
+        </w:tabs>
+        <w:ind w:left="5760" w:hanging="360"/>
+      </w:pPr>
+      <w:rPr>
+        <w:rFonts w:ascii="Wingdings" w:hAnsi="Wingdings" w:hint="default"/>
+        <w:sz w:val="20"/>
+      </w:rPr>
+    </w:lvl>
+    <w:lvl w:ilvl="8" w:tentative="1">
+      <w:start w:val="1"/>
+      <w:numFmt w:val="bullet"/>
+      <w:lvlText w:val=""/>
+      <w:lvlJc w:val="left"/>
+      <w:pPr>
+        <w:tabs>
+          <w:tab w:val="num" w:pos="6480"/>
+        </w:tabs>
+        <w:ind w:left="6480" w:hanging="360"/>
+      </w:pPr>
+      <w:rPr>
+        <w:rFonts w:ascii="Wingdings" w:hAnsi="Wingdings" w:hint="default"/>
+        <w:sz w:val="20"/>
+      </w:rPr>
+    </w:lvl>
+  </w:abstractNum>
+  <w:abstractNum w:abstractNumId="3" w15:restartNumberingAfterBreak="0">
     <w:nsid w:val="23703738"/>
     <w:multiLevelType w:val="multilevel"/>
     <w:tmpl w:val="386A9F62"/>
@@ -459,7 +2758,305 @@
       </w:rPr>
     </w:lvl>
   </w:abstractNum>
-  <w:abstractNum w:abstractNumId="2" w15:restartNumberingAfterBreak="0">
+  <w:abstractNum w:abstractNumId="4" w15:restartNumberingAfterBreak="0">
+    <w:nsid w:val="24E75ED1"/>
+    <w:multiLevelType w:val="multilevel"/>
+    <w:tmpl w:val="6B2048FE"/>
+    <w:lvl w:ilvl="0">
+      <w:start w:val="1"/>
+      <w:numFmt w:val="bullet"/>
+      <w:lvlText w:val=""/>
+      <w:lvlJc w:val="left"/>
+      <w:pPr>
+        <w:tabs>
+          <w:tab w:val="num" w:pos="720"/>
+        </w:tabs>
+        <w:ind w:left="720" w:hanging="360"/>
+      </w:pPr>
+      <w:rPr>
+        <w:rFonts w:ascii="Symbol" w:hAnsi="Symbol" w:hint="default"/>
+        <w:sz w:val="20"/>
+      </w:rPr>
+    </w:lvl>
+    <w:lvl w:ilvl="1">
+      <w:start w:val="1"/>
+      <w:numFmt w:val="bullet"/>
+      <w:lvlText w:val="o"/>
+      <w:lvlJc w:val="left"/>
+      <w:pPr>
+        <w:tabs>
+          <w:tab w:val="num" w:pos="1440"/>
+        </w:tabs>
+        <w:ind w:left="1440" w:hanging="360"/>
+      </w:pPr>
+      <w:rPr>
+        <w:rFonts w:ascii="Courier New" w:hAnsi="Courier New" w:hint="default"/>
+        <w:sz w:val="20"/>
+      </w:rPr>
+    </w:lvl>
+    <w:lvl w:ilvl="2" w:tentative="1">
+      <w:start w:val="1"/>
+      <w:numFmt w:val="bullet"/>
+      <w:lvlText w:val=""/>
+      <w:lvlJc w:val="left"/>
+      <w:pPr>
+        <w:tabs>
+          <w:tab w:val="num" w:pos="2160"/>
+        </w:tabs>
+        <w:ind w:left="2160" w:hanging="360"/>
+      </w:pPr>
+      <w:rPr>
+        <w:rFonts w:ascii="Wingdings" w:hAnsi="Wingdings" w:hint="default"/>
+        <w:sz w:val="20"/>
+      </w:rPr>
+    </w:lvl>
+    <w:lvl w:ilvl="3" w:tentative="1">
+      <w:start w:val="1"/>
+      <w:numFmt w:val="bullet"/>
+      <w:lvlText w:val=""/>
+      <w:lvlJc w:val="left"/>
+      <w:pPr>
+        <w:tabs>
+          <w:tab w:val="num" w:pos="2880"/>
+        </w:tabs>
+        <w:ind w:left="2880" w:hanging="360"/>
+      </w:pPr>
+      <w:rPr>
+        <w:rFonts w:ascii="Wingdings" w:hAnsi="Wingdings" w:hint="default"/>
+        <w:sz w:val="20"/>
+      </w:rPr>
+    </w:lvl>
+    <w:lvl w:ilvl="4" w:tentative="1">
+      <w:start w:val="1"/>
+      <w:numFmt w:val="bullet"/>
+      <w:lvlText w:val=""/>
+      <w:lvlJc w:val="left"/>
+      <w:pPr>
+        <w:tabs>
+          <w:tab w:val="num" w:pos="3600"/>
+        </w:tabs>
+        <w:ind w:left="3600" w:hanging="360"/>
+      </w:pPr>
+      <w:rPr>
+        <w:rFonts w:ascii="Wingdings" w:hAnsi="Wingdings" w:hint="default"/>
+        <w:sz w:val="20"/>
+      </w:rPr>
+    </w:lvl>
+    <w:lvl w:ilvl="5" w:tentative="1">
+      <w:start w:val="1"/>
+      <w:numFmt w:val="bullet"/>
+      <w:lvlText w:val=""/>
+      <w:lvlJc w:val="left"/>
+      <w:pPr>
+        <w:tabs>
+          <w:tab w:val="num" w:pos="4320"/>
+        </w:tabs>
+        <w:ind w:left="4320" w:hanging="360"/>
+      </w:pPr>
+      <w:rPr>
+        <w:rFonts w:ascii="Wingdings" w:hAnsi="Wingdings" w:hint="default"/>
+        <w:sz w:val="20"/>
+      </w:rPr>
+    </w:lvl>
+    <w:lvl w:ilvl="6" w:tentative="1">
+      <w:start w:val="1"/>
+      <w:numFmt w:val="bullet"/>
+      <w:lvlText w:val=""/>
+      <w:lvlJc w:val="left"/>
+      <w:pPr>
+        <w:tabs>
+          <w:tab w:val="num" w:pos="5040"/>
+        </w:tabs>
+        <w:ind w:left="5040" w:hanging="360"/>
+      </w:pPr>
+      <w:rPr>
+        <w:rFonts w:ascii="Wingdings" w:hAnsi="Wingdings" w:hint="default"/>
+        <w:sz w:val="20"/>
+      </w:rPr>
+    </w:lvl>
+    <w:lvl w:ilvl="7" w:tentative="1">
+      <w:start w:val="1"/>
+      <w:numFmt w:val="bullet"/>
+      <w:lvlText w:val=""/>
+      <w:lvlJc w:val="left"/>
+      <w:pPr>
+        <w:tabs>
+          <w:tab w:val="num" w:pos="5760"/>
+        </w:tabs>
+        <w:ind w:left="5760" w:hanging="360"/>
+      </w:pPr>
+      <w:rPr>
+        <w:rFonts w:ascii="Wingdings" w:hAnsi="Wingdings" w:hint="default"/>
+        <w:sz w:val="20"/>
+      </w:rPr>
+    </w:lvl>
+    <w:lvl w:ilvl="8" w:tentative="1">
+      <w:start w:val="1"/>
+      <w:numFmt w:val="bullet"/>
+      <w:lvlText w:val=""/>
+      <w:lvlJc w:val="left"/>
+      <w:pPr>
+        <w:tabs>
+          <w:tab w:val="num" w:pos="6480"/>
+        </w:tabs>
+        <w:ind w:left="6480" w:hanging="360"/>
+      </w:pPr>
+      <w:rPr>
+        <w:rFonts w:ascii="Wingdings" w:hAnsi="Wingdings" w:hint="default"/>
+        <w:sz w:val="20"/>
+      </w:rPr>
+    </w:lvl>
+  </w:abstractNum>
+  <w:abstractNum w:abstractNumId="5" w15:restartNumberingAfterBreak="0">
+    <w:nsid w:val="4DDC433A"/>
+    <w:multiLevelType w:val="multilevel"/>
+    <w:tmpl w:val="8B886154"/>
+    <w:lvl w:ilvl="0">
+      <w:start w:val="1"/>
+      <w:numFmt w:val="bullet"/>
+      <w:lvlText w:val=""/>
+      <w:lvlJc w:val="left"/>
+      <w:pPr>
+        <w:tabs>
+          <w:tab w:val="num" w:pos="720"/>
+        </w:tabs>
+        <w:ind w:left="720" w:hanging="360"/>
+      </w:pPr>
+      <w:rPr>
+        <w:rFonts w:ascii="Symbol" w:hAnsi="Symbol" w:hint="default"/>
+        <w:sz w:val="20"/>
+      </w:rPr>
+    </w:lvl>
+    <w:lvl w:ilvl="1" w:tentative="1">
+      <w:start w:val="1"/>
+      <w:numFmt w:val="bullet"/>
+      <w:lvlText w:val="o"/>
+      <w:lvlJc w:val="left"/>
+      <w:pPr>
+        <w:tabs>
+          <w:tab w:val="num" w:pos="1440"/>
+        </w:tabs>
+        <w:ind w:left="1440" w:hanging="360"/>
+      </w:pPr>
+      <w:rPr>
+        <w:rFonts w:ascii="Courier New" w:hAnsi="Courier New" w:hint="default"/>
+        <w:sz w:val="20"/>
+      </w:rPr>
+    </w:lvl>
+    <w:lvl w:ilvl="2" w:tentative="1">
+      <w:start w:val="1"/>
+      <w:numFmt w:val="bullet"/>
+      <w:lvlText w:val=""/>
+      <w:lvlJc w:val="left"/>
+      <w:pPr>
+        <w:tabs>
+          <w:tab w:val="num" w:pos="2160"/>
+        </w:tabs>
+        <w:ind w:left="2160" w:hanging="360"/>
+      </w:pPr>
+      <w:rPr>
+        <w:rFonts w:ascii="Wingdings" w:hAnsi="Wingdings" w:hint="default"/>
+        <w:sz w:val="20"/>
+      </w:rPr>
+    </w:lvl>
+    <w:lvl w:ilvl="3" w:tentative="1">
+      <w:start w:val="1"/>
+      <w:numFmt w:val="bullet"/>
+      <w:lvlText w:val=""/>
+      <w:lvlJc w:val="left"/>
+      <w:pPr>
+        <w:tabs>
+          <w:tab w:val="num" w:pos="2880"/>
+        </w:tabs>
+        <w:ind w:left="2880" w:hanging="360"/>
+      </w:pPr>
+      <w:rPr>
+        <w:rFonts w:ascii="Wingdings" w:hAnsi="Wingdings" w:hint="default"/>
+        <w:sz w:val="20"/>
+      </w:rPr>
+    </w:lvl>
+    <w:lvl w:ilvl="4" w:tentative="1">
+      <w:start w:val="1"/>
+      <w:numFmt w:val="bullet"/>
+      <w:lvlText w:val=""/>
+      <w:lvlJc w:val="left"/>
+      <w:pPr>
+        <w:tabs>
+          <w:tab w:val="num" w:pos="3600"/>
+        </w:tabs>
+        <w:ind w:left="3600" w:hanging="360"/>
+      </w:pPr>
+      <w:rPr>
+        <w:rFonts w:ascii="Wingdings" w:hAnsi="Wingdings" w:hint="default"/>
+        <w:sz w:val="20"/>
+      </w:rPr>
+    </w:lvl>
+    <w:lvl w:ilvl="5" w:tentative="1">
+      <w:start w:val="1"/>
+      <w:numFmt w:val="bullet"/>
+      <w:lvlText w:val=""/>
+      <w:lvlJc w:val="left"/>
+      <w:pPr>
+        <w:tabs>
+          <w:tab w:val="num" w:pos="4320"/>
+        </w:tabs>
+        <w:ind w:left="4320" w:hanging="360"/>
+      </w:pPr>
+      <w:rPr>
+        <w:rFonts w:ascii="Wingdings" w:hAnsi="Wingdings" w:hint="default"/>
+        <w:sz w:val="20"/>
+      </w:rPr>
+    </w:lvl>
+    <w:lvl w:ilvl="6" w:tentative="1">
+      <w:start w:val="1"/>
+      <w:numFmt w:val="bullet"/>
+      <w:lvlText w:val=""/>
+      <w:lvlJc w:val="left"/>
+      <w:pPr>
+        <w:tabs>
+          <w:tab w:val="num" w:pos="5040"/>
+        </w:tabs>
+        <w:ind w:left="5040" w:hanging="360"/>
+      </w:pPr>
+      <w:rPr>
+        <w:rFonts w:ascii="Wingdings" w:hAnsi="Wingdings" w:hint="default"/>
+        <w:sz w:val="20"/>
+      </w:rPr>
+    </w:lvl>
+    <w:lvl w:ilvl="7" w:tentative="1">
+      <w:start w:val="1"/>
+      <w:numFmt w:val="bullet"/>
+      <w:lvlText w:val=""/>
+      <w:lvlJc w:val="left"/>
+      <w:pPr>
+        <w:tabs>
+          <w:tab w:val="num" w:pos="5760"/>
+        </w:tabs>
+        <w:ind w:left="5760" w:hanging="360"/>
+      </w:pPr>
+      <w:rPr>
+        <w:rFonts w:ascii="Wingdings" w:hAnsi="Wingdings" w:hint="default"/>
+        <w:sz w:val="20"/>
+      </w:rPr>
+    </w:lvl>
+    <w:lvl w:ilvl="8" w:tentative="1">
+      <w:start w:val="1"/>
+      <w:numFmt w:val="bullet"/>
+      <w:lvlText w:val=""/>
+      <w:lvlJc w:val="left"/>
+      <w:pPr>
+        <w:tabs>
+          <w:tab w:val="num" w:pos="6480"/>
+        </w:tabs>
+        <w:ind w:left="6480" w:hanging="360"/>
+      </w:pPr>
+      <w:rPr>
+        <w:rFonts w:ascii="Wingdings" w:hAnsi="Wingdings" w:hint="default"/>
+        <w:sz w:val="20"/>
+      </w:rPr>
+    </w:lvl>
+  </w:abstractNum>
+  <w:abstractNum w:abstractNumId="6" w15:restartNumberingAfterBreak="0">
     <w:nsid w:val="55362F84"/>
     <w:multiLevelType w:val="multilevel"/>
     <w:tmpl w:val="318078DC"/>
@@ -608,7 +3205,7 @@
       </w:rPr>
     </w:lvl>
   </w:abstractNum>
-  <w:abstractNum w:abstractNumId="3" w15:restartNumberingAfterBreak="0">
+  <w:abstractNum w:abstractNumId="7" w15:restartNumberingAfterBreak="0">
     <w:nsid w:val="68DD3574"/>
     <w:multiLevelType w:val="multilevel"/>
     <w:tmpl w:val="A9D28566"/>
@@ -757,10 +3354,308 @@
       </w:rPr>
     </w:lvl>
   </w:abstractNum>
-  <w:abstractNum w:abstractNumId="4" w15:restartNumberingAfterBreak="0">
+  <w:abstractNum w:abstractNumId="8" w15:restartNumberingAfterBreak="0">
+    <w:nsid w:val="6AA63D56"/>
+    <w:multiLevelType w:val="multilevel"/>
+    <w:tmpl w:val="96B4E05E"/>
+    <w:lvl w:ilvl="0">
+      <w:start w:val="1"/>
+      <w:numFmt w:val="bullet"/>
+      <w:lvlText w:val=""/>
+      <w:lvlJc w:val="left"/>
+      <w:pPr>
+        <w:tabs>
+          <w:tab w:val="num" w:pos="720"/>
+        </w:tabs>
+        <w:ind w:left="720" w:hanging="360"/>
+      </w:pPr>
+      <w:rPr>
+        <w:rFonts w:ascii="Symbol" w:hAnsi="Symbol" w:hint="default"/>
+        <w:sz w:val="20"/>
+      </w:rPr>
+    </w:lvl>
+    <w:lvl w:ilvl="1" w:tentative="1">
+      <w:start w:val="1"/>
+      <w:numFmt w:val="bullet"/>
+      <w:lvlText w:val="o"/>
+      <w:lvlJc w:val="left"/>
+      <w:pPr>
+        <w:tabs>
+          <w:tab w:val="num" w:pos="1440"/>
+        </w:tabs>
+        <w:ind w:left="1440" w:hanging="360"/>
+      </w:pPr>
+      <w:rPr>
+        <w:rFonts w:ascii="Courier New" w:hAnsi="Courier New" w:hint="default"/>
+        <w:sz w:val="20"/>
+      </w:rPr>
+    </w:lvl>
+    <w:lvl w:ilvl="2" w:tentative="1">
+      <w:start w:val="1"/>
+      <w:numFmt w:val="bullet"/>
+      <w:lvlText w:val=""/>
+      <w:lvlJc w:val="left"/>
+      <w:pPr>
+        <w:tabs>
+          <w:tab w:val="num" w:pos="2160"/>
+        </w:tabs>
+        <w:ind w:left="2160" w:hanging="360"/>
+      </w:pPr>
+      <w:rPr>
+        <w:rFonts w:ascii="Wingdings" w:hAnsi="Wingdings" w:hint="default"/>
+        <w:sz w:val="20"/>
+      </w:rPr>
+    </w:lvl>
+    <w:lvl w:ilvl="3" w:tentative="1">
+      <w:start w:val="1"/>
+      <w:numFmt w:val="bullet"/>
+      <w:lvlText w:val=""/>
+      <w:lvlJc w:val="left"/>
+      <w:pPr>
+        <w:tabs>
+          <w:tab w:val="num" w:pos="2880"/>
+        </w:tabs>
+        <w:ind w:left="2880" w:hanging="360"/>
+      </w:pPr>
+      <w:rPr>
+        <w:rFonts w:ascii="Wingdings" w:hAnsi="Wingdings" w:hint="default"/>
+        <w:sz w:val="20"/>
+      </w:rPr>
+    </w:lvl>
+    <w:lvl w:ilvl="4" w:tentative="1">
+      <w:start w:val="1"/>
+      <w:numFmt w:val="bullet"/>
+      <w:lvlText w:val=""/>
+      <w:lvlJc w:val="left"/>
+      <w:pPr>
+        <w:tabs>
+          <w:tab w:val="num" w:pos="3600"/>
+        </w:tabs>
+        <w:ind w:left="3600" w:hanging="360"/>
+      </w:pPr>
+      <w:rPr>
+        <w:rFonts w:ascii="Wingdings" w:hAnsi="Wingdings" w:hint="default"/>
+        <w:sz w:val="20"/>
+      </w:rPr>
+    </w:lvl>
+    <w:lvl w:ilvl="5" w:tentative="1">
+      <w:start w:val="1"/>
+      <w:numFmt w:val="bullet"/>
+      <w:lvlText w:val=""/>
+      <w:lvlJc w:val="left"/>
+      <w:pPr>
+        <w:tabs>
+          <w:tab w:val="num" w:pos="4320"/>
+        </w:tabs>
+        <w:ind w:left="4320" w:hanging="360"/>
+      </w:pPr>
+      <w:rPr>
+        <w:rFonts w:ascii="Wingdings" w:hAnsi="Wingdings" w:hint="default"/>
+        <w:sz w:val="20"/>
+      </w:rPr>
+    </w:lvl>
+    <w:lvl w:ilvl="6" w:tentative="1">
+      <w:start w:val="1"/>
+      <w:numFmt w:val="bullet"/>
+      <w:lvlText w:val=""/>
+      <w:lvlJc w:val="left"/>
+      <w:pPr>
+        <w:tabs>
+          <w:tab w:val="num" w:pos="5040"/>
+        </w:tabs>
+        <w:ind w:left="5040" w:hanging="360"/>
+      </w:pPr>
+      <w:rPr>
+        <w:rFonts w:ascii="Wingdings" w:hAnsi="Wingdings" w:hint="default"/>
+        <w:sz w:val="20"/>
+      </w:rPr>
+    </w:lvl>
+    <w:lvl w:ilvl="7" w:tentative="1">
+      <w:start w:val="1"/>
+      <w:numFmt w:val="bullet"/>
+      <w:lvlText w:val=""/>
+      <w:lvlJc w:val="left"/>
+      <w:pPr>
+        <w:tabs>
+          <w:tab w:val="num" w:pos="5760"/>
+        </w:tabs>
+        <w:ind w:left="5760" w:hanging="360"/>
+      </w:pPr>
+      <w:rPr>
+        <w:rFonts w:ascii="Wingdings" w:hAnsi="Wingdings" w:hint="default"/>
+        <w:sz w:val="20"/>
+      </w:rPr>
+    </w:lvl>
+    <w:lvl w:ilvl="8" w:tentative="1">
+      <w:start w:val="1"/>
+      <w:numFmt w:val="bullet"/>
+      <w:lvlText w:val=""/>
+      <w:lvlJc w:val="left"/>
+      <w:pPr>
+        <w:tabs>
+          <w:tab w:val="num" w:pos="6480"/>
+        </w:tabs>
+        <w:ind w:left="6480" w:hanging="360"/>
+      </w:pPr>
+      <w:rPr>
+        <w:rFonts w:ascii="Wingdings" w:hAnsi="Wingdings" w:hint="default"/>
+        <w:sz w:val="20"/>
+      </w:rPr>
+    </w:lvl>
+  </w:abstractNum>
+  <w:abstractNum w:abstractNumId="9" w15:restartNumberingAfterBreak="0">
     <w:nsid w:val="79A33062"/>
     <w:multiLevelType w:val="multilevel"/>
     <w:tmpl w:val="BEC4E4FE"/>
+    <w:lvl w:ilvl="0">
+      <w:start w:val="1"/>
+      <w:numFmt w:val="bullet"/>
+      <w:lvlText w:val=""/>
+      <w:lvlJc w:val="left"/>
+      <w:pPr>
+        <w:tabs>
+          <w:tab w:val="num" w:pos="720"/>
+        </w:tabs>
+        <w:ind w:left="720" w:hanging="360"/>
+      </w:pPr>
+      <w:rPr>
+        <w:rFonts w:ascii="Symbol" w:hAnsi="Symbol" w:hint="default"/>
+        <w:sz w:val="20"/>
+      </w:rPr>
+    </w:lvl>
+    <w:lvl w:ilvl="1">
+      <w:start w:val="1"/>
+      <w:numFmt w:val="bullet"/>
+      <w:lvlText w:val="o"/>
+      <w:lvlJc w:val="left"/>
+      <w:pPr>
+        <w:tabs>
+          <w:tab w:val="num" w:pos="1440"/>
+        </w:tabs>
+        <w:ind w:left="1440" w:hanging="360"/>
+      </w:pPr>
+      <w:rPr>
+        <w:rFonts w:ascii="Courier New" w:hAnsi="Courier New" w:hint="default"/>
+        <w:sz w:val="20"/>
+      </w:rPr>
+    </w:lvl>
+    <w:lvl w:ilvl="2" w:tentative="1">
+      <w:start w:val="1"/>
+      <w:numFmt w:val="bullet"/>
+      <w:lvlText w:val=""/>
+      <w:lvlJc w:val="left"/>
+      <w:pPr>
+        <w:tabs>
+          <w:tab w:val="num" w:pos="2160"/>
+        </w:tabs>
+        <w:ind w:left="2160" w:hanging="360"/>
+      </w:pPr>
+      <w:rPr>
+        <w:rFonts w:ascii="Wingdings" w:hAnsi="Wingdings" w:hint="default"/>
+        <w:sz w:val="20"/>
+      </w:rPr>
+    </w:lvl>
+    <w:lvl w:ilvl="3" w:tentative="1">
+      <w:start w:val="1"/>
+      <w:numFmt w:val="bullet"/>
+      <w:lvlText w:val=""/>
+      <w:lvlJc w:val="left"/>
+      <w:pPr>
+        <w:tabs>
+          <w:tab w:val="num" w:pos="2880"/>
+        </w:tabs>
+        <w:ind w:left="2880" w:hanging="360"/>
+      </w:pPr>
+      <w:rPr>
+        <w:rFonts w:ascii="Wingdings" w:hAnsi="Wingdings" w:hint="default"/>
+        <w:sz w:val="20"/>
+      </w:rPr>
+    </w:lvl>
+    <w:lvl w:ilvl="4" w:tentative="1">
+      <w:start w:val="1"/>
+      <w:numFmt w:val="bullet"/>
+      <w:lvlText w:val=""/>
+      <w:lvlJc w:val="left"/>
+      <w:pPr>
+        <w:tabs>
+          <w:tab w:val="num" w:pos="3600"/>
+        </w:tabs>
+        <w:ind w:left="3600" w:hanging="360"/>
+      </w:pPr>
+      <w:rPr>
+        <w:rFonts w:ascii="Wingdings" w:hAnsi="Wingdings" w:hint="default"/>
+        <w:sz w:val="20"/>
+      </w:rPr>
+    </w:lvl>
+    <w:lvl w:ilvl="5" w:tentative="1">
+      <w:start w:val="1"/>
+      <w:numFmt w:val="bullet"/>
+      <w:lvlText w:val=""/>
+      <w:lvlJc w:val="left"/>
+      <w:pPr>
+        <w:tabs>
+          <w:tab w:val="num" w:pos="4320"/>
+        </w:tabs>
+        <w:ind w:left="4320" w:hanging="360"/>
+      </w:pPr>
+      <w:rPr>
+        <w:rFonts w:ascii="Wingdings" w:hAnsi="Wingdings" w:hint="default"/>
+        <w:sz w:val="20"/>
+      </w:rPr>
+    </w:lvl>
+    <w:lvl w:ilvl="6" w:tentative="1">
+      <w:start w:val="1"/>
+      <w:numFmt w:val="bullet"/>
+      <w:lvlText w:val=""/>
+      <w:lvlJc w:val="left"/>
+      <w:pPr>
+        <w:tabs>
+          <w:tab w:val="num" w:pos="5040"/>
+        </w:tabs>
+        <w:ind w:left="5040" w:hanging="360"/>
+      </w:pPr>
+      <w:rPr>
+        <w:rFonts w:ascii="Wingdings" w:hAnsi="Wingdings" w:hint="default"/>
+        <w:sz w:val="20"/>
+      </w:rPr>
+    </w:lvl>
+    <w:lvl w:ilvl="7" w:tentative="1">
+      <w:start w:val="1"/>
+      <w:numFmt w:val="bullet"/>
+      <w:lvlText w:val=""/>
+      <w:lvlJc w:val="left"/>
+      <w:pPr>
+        <w:tabs>
+          <w:tab w:val="num" w:pos="5760"/>
+        </w:tabs>
+        <w:ind w:left="5760" w:hanging="360"/>
+      </w:pPr>
+      <w:rPr>
+        <w:rFonts w:ascii="Wingdings" w:hAnsi="Wingdings" w:hint="default"/>
+        <w:sz w:val="20"/>
+      </w:rPr>
+    </w:lvl>
+    <w:lvl w:ilvl="8" w:tentative="1">
+      <w:start w:val="1"/>
+      <w:numFmt w:val="bullet"/>
+      <w:lvlText w:val=""/>
+      <w:lvlJc w:val="left"/>
+      <w:pPr>
+        <w:tabs>
+          <w:tab w:val="num" w:pos="6480"/>
+        </w:tabs>
+        <w:ind w:left="6480" w:hanging="360"/>
+      </w:pPr>
+      <w:rPr>
+        <w:rFonts w:ascii="Wingdings" w:hAnsi="Wingdings" w:hint="default"/>
+        <w:sz w:val="20"/>
+      </w:rPr>
+    </w:lvl>
+  </w:abstractNum>
+  <w:abstractNum w:abstractNumId="10" w15:restartNumberingAfterBreak="0">
+    <w:nsid w:val="7BBF32D0"/>
+    <w:multiLevelType w:val="multilevel"/>
+    <w:tmpl w:val="360A65B8"/>
     <w:lvl w:ilvl="0">
       <w:start w:val="1"/>
       <w:numFmt w:val="bullet"/>
@@ -910,16 +3805,34 @@
     <w:abstractNumId w:val="0"/>
   </w:num>
   <w:num w:numId="2" w16cid:durableId="183905382">
+    <w:abstractNumId w:val="7"/>
+  </w:num>
+  <w:num w:numId="3" w16cid:durableId="814101816">
+    <w:abstractNumId w:val="9"/>
+  </w:num>
+  <w:num w:numId="4" w16cid:durableId="418793644">
+    <w:abstractNumId w:val="6"/>
+  </w:num>
+  <w:num w:numId="5" w16cid:durableId="1878618562">
     <w:abstractNumId w:val="3"/>
   </w:num>
-  <w:num w:numId="3" w16cid:durableId="814101816">
+  <w:num w:numId="6" w16cid:durableId="934753777">
+    <w:abstractNumId w:val="5"/>
+  </w:num>
+  <w:num w:numId="7" w16cid:durableId="1443766467">
     <w:abstractNumId w:val="4"/>
   </w:num>
-  <w:num w:numId="4" w16cid:durableId="418793644">
+  <w:num w:numId="8" w16cid:durableId="2100712573">
     <w:abstractNumId w:val="2"/>
   </w:num>
-  <w:num w:numId="5" w16cid:durableId="1878618562">
+  <w:num w:numId="9" w16cid:durableId="1861505422">
+    <w:abstractNumId w:val="10"/>
+  </w:num>
+  <w:num w:numId="10" w16cid:durableId="1072044786">
     <w:abstractNumId w:val="1"/>
+  </w:num>
+  <w:num w:numId="11" w16cid:durableId="57245005">
+    <w:abstractNumId w:val="8"/>
   </w:num>
 </w:numbering>
 </file>

</xml_diff>